<commit_message>
Added sensor collection service to document. #67
</commit_message>
<xml_diff>
--- a/documents/testing/20140521-LGV-Test plan - C14 - Sensor Collector.docx
+++ b/documents/testing/20140521-LGV-Test plan - C14 - Sensor Collector.docx
@@ -161,6 +161,23 @@
           <w:sz w:val="56"/>
         </w:rPr>
         <w:t>)</w:t>
+      </w:r>
+      <w:r>
+        <w:rPr>
+          <w:b/>
+          <w:color w:val="0070C0"/>
+          <w:sz w:val="56"/>
+        </w:rPr>
+        <w:t xml:space="preserve"> and</w:t>
+      </w:r>
+      <w:r>
+        <w:rPr>
+          <w:b/>
+          <w:color w:val="0070C0"/>
+          <w:sz w:val="56"/>
+        </w:rPr>
+        <w:br/>
+        <w:t>Sensor Data Storage Service (C8)</w:t>
       </w:r>
     </w:p>
     <w:p/>
@@ -661,6 +678,14 @@
                   </w:rPr>
                   <w:t>Mobile Sensor Collection Component (C14)</w:t>
                 </w:r>
+                <w:r>
+                  <w:rPr>
+                    <w:color w:val="0070C0"/>
+                    <w:sz w:val="20"/>
+                    <w:szCs w:val="20"/>
+                  </w:rPr>
+                  <w:t xml:space="preserve"> and Sensor Data Storage Service (C8)</w:t>
+                </w:r>
               </w:p>
             </w:tc>
           </w:sdtContent>
@@ -1800,16 +1825,46 @@
           <w:color w:val="0070C0"/>
           <w:szCs w:val="24"/>
         </w:rPr>
-        <w:t>The Sensor Collection component is responsible for the collection of sensor data during the trial. We test this functionality on a mobile device using a testing GUI and inspect the uploaded data using a data inspection tool.</w:t>
+        <w:t xml:space="preserve">The Sensor Collection component is responsible for the collection of sensor data during the trial. </w:t>
       </w:r>
-    </w:p>
-    <w:p>
-      <w:pPr>
+      <w:r>
         <w:rPr>
           <w:color w:val="0070C0"/>
           <w:szCs w:val="24"/>
         </w:rPr>
-      </w:pPr>
+        <w:t xml:space="preserve">The component is tested along with the Sensor Collection Service, which is responsible for storing the data on a server and make them available for other back-end services. </w:t>
+      </w:r>
+      <w:r>
+        <w:rPr>
+          <w:color w:val="0070C0"/>
+          <w:szCs w:val="24"/>
+        </w:rPr>
+        <w:t>We test this functionality on a mobile device using a testing GUI and inspect the uploaded data using a data inspection tool</w:t>
+      </w:r>
+      <w:r>
+        <w:rPr>
+          <w:color w:val="0070C0"/>
+          <w:szCs w:val="24"/>
+        </w:rPr>
+        <w:t xml:space="preserve"> that is attached to the Sensor Storage Service</w:t>
+      </w:r>
+      <w:r>
+        <w:rPr>
+          <w:color w:val="0070C0"/>
+          <w:szCs w:val="24"/>
+        </w:rPr>
+        <w:t>.</w:t>
+      </w:r>
+    </w:p>
+    <w:p>
+      <w:pPr>
+        <w:rPr>
+          <w:color w:val="0070C0"/>
+          <w:szCs w:val="24"/>
+        </w:rPr>
+      </w:pPr>
+      <w:bookmarkStart w:id="3" w:name="_GoBack"/>
+      <w:bookmarkEnd w:id="3"/>
     </w:p>
     <w:p>
       <w:pPr>
@@ -2346,16 +2401,7 @@
                 <w:szCs w:val="20"/>
                 <w:lang w:val="en-US"/>
               </w:rPr>
-              <w:t>R-SC.8</w:t>
-            </w:r>
-            <w:r>
-              <w:rPr>
-                <w:color w:val="0070C0"/>
-                <w:sz w:val="20"/>
-                <w:szCs w:val="20"/>
-                <w:lang w:val="en-US"/>
-              </w:rPr>
-              <w:t xml:space="preserve">. </w:t>
+              <w:t xml:space="preserve">R-SC.8. </w:t>
             </w:r>
             <w:r>
               <w:rPr>
@@ -4125,16 +4171,7 @@
                 <w:szCs w:val="20"/>
                 <w:lang w:val="en-US"/>
               </w:rPr>
-              <w:t>R-SC.2</w:t>
-            </w:r>
-            <w:r>
-              <w:rPr>
-                <w:color w:val="0070C0"/>
-                <w:sz w:val="20"/>
-                <w:szCs w:val="20"/>
-                <w:lang w:val="en-US"/>
-              </w:rPr>
-              <w:t xml:space="preserve"> </w:t>
+              <w:t xml:space="preserve">R-SC.2 </w:t>
             </w:r>
             <w:r>
               <w:rPr>
@@ -4284,16 +4321,7 @@
                 <w:szCs w:val="20"/>
                 <w:lang w:val="en-US"/>
               </w:rPr>
-              <w:t>R-SC.2</w:t>
-            </w:r>
-            <w:r>
-              <w:rPr>
-                <w:color w:val="0070C0"/>
-                <w:sz w:val="20"/>
-                <w:szCs w:val="20"/>
-                <w:lang w:val="en-US"/>
-              </w:rPr>
-              <w:t xml:space="preserve"> </w:t>
+              <w:t xml:space="preserve">R-SC.2 </w:t>
             </w:r>
             <w:r>
               <w:rPr>
@@ -4613,25 +4641,7 @@
                 <w:szCs w:val="20"/>
                 <w:lang w:val="en-US"/>
               </w:rPr>
-              <w:t>R-SC.</w:t>
-            </w:r>
-            <w:r>
-              <w:rPr>
-                <w:color w:val="0070C0"/>
-                <w:sz w:val="20"/>
-                <w:szCs w:val="20"/>
-                <w:lang w:val="en-US"/>
-              </w:rPr>
-              <w:t>5</w:t>
-            </w:r>
-            <w:r>
-              <w:rPr>
-                <w:color w:val="0070C0"/>
-                <w:sz w:val="20"/>
-                <w:szCs w:val="20"/>
-                <w:lang w:val="en-US"/>
-              </w:rPr>
-              <w:t xml:space="preserve"> </w:t>
+              <w:t xml:space="preserve">R-SC.5 </w:t>
             </w:r>
             <w:r>
               <w:rPr>
@@ -5130,17 +5140,7 @@
                 <w:sz w:val="20"/>
                 <w:szCs w:val="20"/>
               </w:rPr>
-              <w:t>correct  a</w:t>
-            </w:r>
-            <w:bookmarkStart w:id="3" w:name="_GoBack"/>
-            <w:bookmarkEnd w:id="3"/>
-            <w:r>
-              <w:rPr>
-                <w:color w:val="0070C0"/>
-                <w:sz w:val="20"/>
-                <w:szCs w:val="20"/>
-              </w:rPr>
-              <w:t>nnotations</w:t>
+              <w:t>correct  annotations</w:t>
             </w:r>
             <w:proofErr w:type="gramEnd"/>
             <w:r>
@@ -7890,7 +7890,7 @@
       <w:rPr>
         <w:noProof/>
       </w:rPr>
-      <w:t>5</w:t>
+      <w:t>3</w:t>
     </w:r>
     <w:r>
       <w:rPr>
@@ -8036,7 +8036,7 @@
                   </a:ln>
                   <a:extLst>
                     <a:ext uri="{FAA26D3D-D897-4be2-8F04-BA451C77F1D7}">
-                      <ma14:placeholderFlag xmlns:w15="http://schemas.microsoft.com/office/word/2012/wordml" xmlns:ma14="http://schemas.microsoft.com/office/mac/drawingml/2011/main" xmlns:w="http://schemas.openxmlformats.org/wordprocessingml/2006/main" xmlns:w10="urn:schemas-microsoft-com:office:word" xmlns:v="urn:schemas-microsoft-com:vml" xmlns:o="urn:schemas-microsoft-com:office:office" xmlns:mv="urn:schemas-microsoft-com:mac:vml" xmlns:mo="http://schemas.microsoft.com/office/mac/office/2008/main" xmlns=""/>
+                      <ma14:placeholderFlag xmlns="" xmlns:mo="http://schemas.microsoft.com/office/mac/office/2008/main" xmlns:mv="urn:schemas-microsoft-com:mac:vml" xmlns:o="urn:schemas-microsoft-com:office:office" xmlns:v="urn:schemas-microsoft-com:vml" xmlns:w10="urn:schemas-microsoft-com:office:word" xmlns:w="http://schemas.openxmlformats.org/wordprocessingml/2006/main" xmlns:ma14="http://schemas.microsoft.com/office/mac/drawingml/2011/main" xmlns:w15="http://schemas.microsoft.com/office/word/2012/wordml"/>
                     </a:ext>
                   </a:extLst>
                 </pic:spPr>
@@ -14543,8 +14543,9 @@
     <w:panose1 w:val="020B0604030504040204"/>
     <w:charset w:val="00"/>
     <w:family w:val="swiss"/>
+    <w:notTrueType/>
     <w:pitch w:val="variable"/>
-    <w:sig w:usb0="E1002EFF" w:usb1="C000605B" w:usb2="00000029" w:usb3="00000000" w:csb0="000101FF" w:csb1="00000000"/>
+    <w:sig w:usb0="00000003" w:usb1="00000000" w:usb2="00000000" w:usb3="00000000" w:csb0="00000001" w:csb1="00000000"/>
   </w:font>
   <w:font w:name="Cambria">
     <w:panose1 w:val="02040503050406030204"/>
@@ -15425,7 +15426,7 @@
 </file>
 
 <file path=customXml/itemProps1.xml><?xml version="1.0" encoding="utf-8"?>
-<ds:datastoreItem xmlns:ds="http://schemas.openxmlformats.org/officeDocument/2006/customXml" ds:itemID="{2C4D0270-6E28-43D7-A4A5-92D387EF7E8B}">
+<ds:datastoreItem xmlns:ds="http://schemas.openxmlformats.org/officeDocument/2006/customXml" ds:itemID="{58C86689-14A1-44CC-AD1E-1F6B3DCD1B26}">
   <ds:schemaRefs>
     <ds:schemaRef ds:uri="http://schemas.openxmlformats.org/officeDocument/2006/bibliography"/>
   </ds:schemaRefs>

</xml_diff>

<commit_message>
Added testing results done by @lukashaertel
</commit_message>
<xml_diff>
--- a/documents/testing/20140521-LGV-Test plan - C14 - Sensor Collector.docx
+++ b/documents/testing/20140521-LGV-Test plan - C14 - Sensor Collector.docx
@@ -1,6 +1,6 @@
 
 <file path=word/document.xml><?xml version="1.0" encoding="utf-8"?>
-<w:document xmlns:wpc="http://schemas.microsoft.com/office/word/2010/wordprocessingCanvas" xmlns:mc="http://schemas.openxmlformats.org/markup-compatibility/2006" xmlns:o="urn:schemas-microsoft-com:office:office" xmlns:r="http://schemas.openxmlformats.org/officeDocument/2006/relationships" xmlns:m="http://schemas.openxmlformats.org/officeDocument/2006/math" xmlns:v="urn:schemas-microsoft-com:vml" xmlns:wp14="http://schemas.microsoft.com/office/word/2010/wordprocessingDrawing" xmlns:wp="http://schemas.openxmlformats.org/drawingml/2006/wordprocessingDrawing" xmlns:w10="urn:schemas-microsoft-com:office:word" xmlns:w="http://schemas.openxmlformats.org/wordprocessingml/2006/main" xmlns:w14="http://schemas.microsoft.com/office/word/2010/wordml" xmlns:wpg="http://schemas.microsoft.com/office/word/2010/wordprocessingGroup" xmlns:wpi="http://schemas.microsoft.com/office/word/2010/wordprocessingInk" xmlns:wne="http://schemas.microsoft.com/office/word/2006/wordml" xmlns:wps="http://schemas.microsoft.com/office/word/2010/wordprocessingShape" mc:Ignorable="w14 wp14">
+<w:document xmlns:wpc="http://schemas.microsoft.com/office/word/2010/wordprocessingCanvas" xmlns:mo="http://schemas.microsoft.com/office/mac/office/2008/main" xmlns:mc="http://schemas.openxmlformats.org/markup-compatibility/2006" xmlns:mv="urn:schemas-microsoft-com:mac:vml" xmlns:o="urn:schemas-microsoft-com:office:office" xmlns:r="http://schemas.openxmlformats.org/officeDocument/2006/relationships" xmlns:m="http://schemas.openxmlformats.org/officeDocument/2006/math" xmlns:v="urn:schemas-microsoft-com:vml" xmlns:wp14="http://schemas.microsoft.com/office/word/2010/wordprocessingDrawing" xmlns:wp="http://schemas.openxmlformats.org/drawingml/2006/wordprocessingDrawing" xmlns:w10="urn:schemas-microsoft-com:office:word" xmlns:w="http://schemas.openxmlformats.org/wordprocessingml/2006/main" xmlns:w14="http://schemas.microsoft.com/office/word/2010/wordml" xmlns:wpg="http://schemas.microsoft.com/office/word/2010/wordprocessingGroup" xmlns:wpi="http://schemas.microsoft.com/office/word/2010/wordprocessingInk" xmlns:wne="http://schemas.microsoft.com/office/word/2006/wordml" xmlns:wps="http://schemas.microsoft.com/office/word/2010/wordprocessingShape" mc:Ignorable="w14 wp14">
   <w:body>
     <w:p>
       <w:pPr>
@@ -13,7 +13,7 @@
           <w:color w:val="000000"/>
           <w:sz w:val="21"/>
           <w:szCs w:val="21"/>
-          <w:lang w:val="en-US" w:eastAsia="en-US"/>
+          <w:lang w:val="de-DE"/>
         </w:rPr>
         <w:drawing>
           <wp:inline distT="0" distB="0" distL="0" distR="0" wp14:anchorId="3C5E8A3B" wp14:editId="11E9C663">
@@ -196,7 +196,7 @@
             <w:r>
               <w:rPr>
                 <w:noProof/>
-                <w:lang w:val="en-US" w:eastAsia="en-US"/>
+                <w:lang w:val="de-DE"/>
               </w:rPr>
               <w:drawing>
                 <wp:inline distT="0" distB="0" distL="0" distR="0" wp14:anchorId="506C8C58" wp14:editId="6F50F7A3">
@@ -258,7 +258,7 @@
             <w:r>
               <w:rPr>
                 <w:noProof/>
-                <w:lang w:val="en-US" w:eastAsia="en-US"/>
+                <w:lang w:val="de-DE"/>
               </w:rPr>
               <w:drawing>
                 <wp:inline distT="0" distB="0" distL="0" distR="0" wp14:anchorId="10392918" wp14:editId="7BEA4160">
@@ -332,14 +332,14 @@
         <w:rPr>
           <w:lang w:eastAsia="el-GR"/>
         </w:rPr>
-        <w:t>co-funded</w:t>
+        <w:t>co</w:t>
       </w:r>
       <w:proofErr w:type="gramEnd"/>
       <w:r>
         <w:rPr>
           <w:lang w:eastAsia="el-GR"/>
         </w:rPr>
-        <w:t xml:space="preserve"> by the European Union</w:t>
+        <w:t>-funded by the European Union</w:t>
       </w:r>
     </w:p>
     <w:p>
@@ -1390,105 +1390,14 @@
                 <w:sz w:val="20"/>
                 <w:szCs w:val="20"/>
               </w:rPr>
-              <w:t>LG/Google Nexus 4</w:t>
-            </w:r>
-          </w:p>
-          <w:p>
-            <w:pPr>
-              <w:pStyle w:val="Listenabsatz"/>
-              <w:numPr>
-                <w:ilvl w:val="0"/>
-                <w:numId w:val="24"/>
-              </w:numPr>
-              <w:spacing w:after="0"/>
-              <w:jc w:val="left"/>
-              <w:rPr>
-                <w:sz w:val="20"/>
-                <w:szCs w:val="20"/>
-              </w:rPr>
-            </w:pPr>
-            <w:r>
-              <w:rPr>
-                <w:sz w:val="20"/>
-                <w:szCs w:val="20"/>
-              </w:rPr>
-              <w:t xml:space="preserve">HTC </w:t>
-            </w:r>
-            <w:proofErr w:type="spellStart"/>
-            <w:r>
-              <w:rPr>
-                <w:sz w:val="20"/>
-                <w:szCs w:val="20"/>
-              </w:rPr>
-              <w:t>Evo</w:t>
-            </w:r>
-            <w:proofErr w:type="spellEnd"/>
-            <w:r>
-              <w:rPr>
-                <w:sz w:val="20"/>
-                <w:szCs w:val="20"/>
-              </w:rPr>
-              <w:t xml:space="preserve"> 3D</w:t>
-            </w:r>
-          </w:p>
-          <w:p>
-            <w:pPr>
-              <w:pStyle w:val="Listenabsatz"/>
-              <w:numPr>
-                <w:ilvl w:val="0"/>
-                <w:numId w:val="24"/>
-              </w:numPr>
-              <w:spacing w:after="0"/>
-              <w:jc w:val="left"/>
-              <w:rPr>
-                <w:sz w:val="20"/>
-                <w:szCs w:val="20"/>
-              </w:rPr>
-            </w:pPr>
-            <w:r>
-              <w:rPr>
-                <w:sz w:val="20"/>
-                <w:szCs w:val="20"/>
-              </w:rPr>
-              <w:t>Galaxy Tab 01</w:t>
-            </w:r>
-          </w:p>
-          <w:p>
-            <w:pPr>
-              <w:pStyle w:val="Listenabsatz"/>
-              <w:numPr>
-                <w:ilvl w:val="0"/>
-                <w:numId w:val="24"/>
-              </w:numPr>
-              <w:spacing w:after="0"/>
-              <w:jc w:val="left"/>
-              <w:rPr>
-                <w:sz w:val="20"/>
-                <w:szCs w:val="20"/>
-              </w:rPr>
-            </w:pPr>
-            <w:r>
-              <w:rPr>
-                <w:sz w:val="20"/>
-                <w:szCs w:val="20"/>
-              </w:rPr>
-              <w:t xml:space="preserve">Motorola </w:t>
-            </w:r>
-            <w:proofErr w:type="spellStart"/>
-            <w:r>
-              <w:rPr>
-                <w:sz w:val="20"/>
-                <w:szCs w:val="20"/>
-              </w:rPr>
-              <w:t>Razr</w:t>
-            </w:r>
-            <w:proofErr w:type="spellEnd"/>
-            <w:r>
-              <w:rPr>
-                <w:sz w:val="20"/>
-                <w:szCs w:val="20"/>
-              </w:rPr>
-              <w:t xml:space="preserve"> XT910 01</w:t>
+              <w:t>LG</w:t>
+            </w:r>
+            <w:r>
+              <w:rPr>
+                <w:sz w:val="20"/>
+                <w:szCs w:val="20"/>
+              </w:rPr>
+              <w:t xml:space="preserve"> G2</w:t>
             </w:r>
           </w:p>
         </w:tc>
@@ -1963,21 +1872,7 @@
         <w:rPr>
           <w:lang w:eastAsia="en-GB"/>
         </w:rPr>
-        <w:t xml:space="preserve">Keep in mind input data for test cases is very important part in </w:t>
-      </w:r>
-      <w:proofErr w:type="gramStart"/>
-      <w:r>
-        <w:rPr>
-          <w:lang w:eastAsia="en-GB"/>
-        </w:rPr>
-        <w:t>testing,</w:t>
-      </w:r>
-      <w:proofErr w:type="gramEnd"/>
-      <w:r>
-        <w:rPr>
-          <w:lang w:eastAsia="en-GB"/>
-        </w:rPr>
-        <w:t xml:space="preserve"> your test cases should validate range of input data. Also check how system behaves in t</w:t>
+        <w:t>Keep in mind input data for test cases is very important part in testing, your test cases should validate range of input data. Also check how system behaves in t</w:t>
       </w:r>
       <w:r>
         <w:rPr>
@@ -2021,19 +1916,11 @@
         </w:rPr>
         <w:t>cceptance / Security / Interoperability)</w:t>
       </w:r>
-      <w:proofErr w:type="gramStart"/>
       <w:r>
         <w:rPr>
           <w:lang w:eastAsia="en-GB"/>
         </w:rPr>
-        <w:t>,</w:t>
-      </w:r>
-      <w:proofErr w:type="gramEnd"/>
-      <w:r>
-        <w:rPr>
-          <w:lang w:eastAsia="en-GB"/>
-        </w:rPr>
-        <w:t xml:space="preserve"> however it is not required to make separate sections for each test type.</w:t>
+        <w:t>, however it is not required to make separate sections for each test type.</w:t>
       </w:r>
     </w:p>
     <w:p>
@@ -2346,16 +2233,7 @@
                 <w:szCs w:val="20"/>
                 <w:lang w:val="en-US"/>
               </w:rPr>
-              <w:t>R-SC.8</w:t>
-            </w:r>
-            <w:r>
-              <w:rPr>
-                <w:color w:val="0070C0"/>
-                <w:sz w:val="20"/>
-                <w:szCs w:val="20"/>
-                <w:lang w:val="en-US"/>
-              </w:rPr>
-              <w:t xml:space="preserve">. </w:t>
+              <w:t xml:space="preserve">R-SC.8. </w:t>
             </w:r>
             <w:r>
               <w:rPr>
@@ -2442,27 +2320,7 @@
                 <w:szCs w:val="20"/>
                 <w:lang w:eastAsia="en-GB"/>
               </w:rPr>
-              <w:t>[OK/</w:t>
-            </w:r>
-          </w:p>
-          <w:p>
-            <w:pPr>
-              <w:jc w:val="left"/>
-              <w:rPr>
-                <w:color w:val="FF0000"/>
-                <w:sz w:val="20"/>
-                <w:szCs w:val="20"/>
-                <w:lang w:eastAsia="en-GB"/>
-              </w:rPr>
-            </w:pPr>
-            <w:r>
-              <w:rPr>
-                <w:color w:val="FF0000"/>
-                <w:sz w:val="20"/>
-                <w:szCs w:val="20"/>
-                <w:lang w:eastAsia="en-GB"/>
-              </w:rPr>
-              <w:t>NOK]</w:t>
+              <w:t>OK</w:t>
             </w:r>
           </w:p>
         </w:tc>
@@ -2676,8 +2534,9 @@
                 <w:color w:val="FF0000"/>
                 <w:sz w:val="20"/>
                 <w:szCs w:val="20"/>
-              </w:rPr>
-              <w:t>Etc.</w:t>
+                <w:lang w:eastAsia="en-GB"/>
+              </w:rPr>
+              <w:t>OK</w:t>
             </w:r>
           </w:p>
         </w:tc>
@@ -2794,47 +2653,7 @@
                 <w:szCs w:val="20"/>
                 <w:lang w:val="en-US"/>
               </w:rPr>
-              <w:t>Clicking „Start Recording</w:t>
-            </w:r>
-            <w:proofErr w:type="gramStart"/>
-            <w:r>
-              <w:rPr>
-                <w:color w:val="0070C0"/>
-                <w:sz w:val="20"/>
-                <w:szCs w:val="20"/>
-                <w:lang w:val="en-US"/>
-              </w:rPr>
-              <w:t>“ must</w:t>
-            </w:r>
-            <w:proofErr w:type="gramEnd"/>
-            <w:r>
-              <w:rPr>
-                <w:color w:val="0070C0"/>
-                <w:sz w:val="20"/>
-                <w:szCs w:val="20"/>
-                <w:lang w:val="en-US"/>
-              </w:rPr>
-              <w:t xml:space="preserve"> activate the recording. Clicking „Stop Recording</w:t>
-            </w:r>
-            <w:proofErr w:type="gramStart"/>
-            <w:r>
-              <w:rPr>
-                <w:color w:val="0070C0"/>
-                <w:sz w:val="20"/>
-                <w:szCs w:val="20"/>
-                <w:lang w:val="en-US"/>
-              </w:rPr>
-              <w:t>“ must</w:t>
-            </w:r>
-            <w:proofErr w:type="gramEnd"/>
-            <w:r>
-              <w:rPr>
-                <w:color w:val="0070C0"/>
-                <w:sz w:val="20"/>
-                <w:szCs w:val="20"/>
-                <w:lang w:val="en-US"/>
-              </w:rPr>
-              <w:t xml:space="preserve"> deactivate the recording.</w:t>
+              <w:t>Clicking „Start Recording“ must activate the recording. Clicking „Stop Recording“ must deactivate the recording.</w:t>
             </w:r>
           </w:p>
         </w:tc>
@@ -2889,9 +2708,8 @@
                 <w:szCs w:val="20"/>
                 <w:lang w:val="en-US"/>
               </w:rPr>
-              <w:t xml:space="preserve">sown in the status bar must change permanently </w:t>
-            </w:r>
-            <w:proofErr w:type="gramStart"/>
+              <w:t xml:space="preserve">sown in the status bar must change permanently and </w:t>
+            </w:r>
             <w:r>
               <w:rPr>
                 <w:color w:val="0070C0"/>
@@ -2899,7 +2717,7 @@
                 <w:szCs w:val="20"/>
                 <w:lang w:val="en-US"/>
               </w:rPr>
-              <w:t xml:space="preserve">and </w:t>
+              <w:t>t</w:t>
             </w:r>
             <w:r>
               <w:rPr>
@@ -2908,17 +2726,7 @@
                 <w:szCs w:val="20"/>
                 <w:lang w:val="en-US"/>
               </w:rPr>
-              <w:t xml:space="preserve"> the</w:t>
-            </w:r>
-            <w:proofErr w:type="gramEnd"/>
-            <w:r>
-              <w:rPr>
-                <w:color w:val="0070C0"/>
-                <w:sz w:val="20"/>
-                <w:szCs w:val="20"/>
-                <w:lang w:val="en-US"/>
-              </w:rPr>
-              <w:t xml:space="preserve"> sample count must increase.</w:t>
+              <w:t>he sample count must increase.</w:t>
             </w:r>
           </w:p>
         </w:tc>
@@ -2939,6 +2747,15 @@
                 <w:lang w:eastAsia="en-GB"/>
               </w:rPr>
             </w:pPr>
+            <w:r>
+              <w:rPr>
+                <w:color w:val="FF0000"/>
+                <w:sz w:val="20"/>
+                <w:szCs w:val="20"/>
+                <w:lang w:eastAsia="en-GB"/>
+              </w:rPr>
+              <w:t>OK</w:t>
+            </w:r>
           </w:p>
         </w:tc>
         <w:tc>
@@ -3058,27 +2875,7 @@
                 <w:szCs w:val="20"/>
                 <w:lang w:val="en-US"/>
               </w:rPr>
-              <w:t xml:space="preserve"> Samples</w:t>
-            </w:r>
-            <w:proofErr w:type="gramStart"/>
-            <w:r>
-              <w:rPr>
-                <w:color w:val="0070C0"/>
-                <w:sz w:val="20"/>
-                <w:szCs w:val="20"/>
-                <w:lang w:val="en-US"/>
-              </w:rPr>
-              <w:t>“ must</w:t>
-            </w:r>
-            <w:proofErr w:type="gramEnd"/>
-            <w:r>
-              <w:rPr>
-                <w:color w:val="0070C0"/>
-                <w:sz w:val="20"/>
-                <w:szCs w:val="20"/>
-                <w:lang w:val="en-US"/>
-              </w:rPr>
-              <w:t xml:space="preserve"> </w:t>
+              <w:t xml:space="preserve"> Samples“ must </w:t>
             </w:r>
             <w:proofErr w:type="spellStart"/>
             <w:r>
@@ -3148,6 +2945,15 @@
                 <w:lang w:eastAsia="en-GB"/>
               </w:rPr>
             </w:pPr>
+            <w:r>
+              <w:rPr>
+                <w:color w:val="FF0000"/>
+                <w:sz w:val="20"/>
+                <w:szCs w:val="20"/>
+                <w:lang w:eastAsia="en-GB"/>
+              </w:rPr>
+              <w:t>OK</w:t>
+            </w:r>
           </w:p>
         </w:tc>
         <w:tc>
@@ -3247,47 +3053,7 @@
                 <w:szCs w:val="20"/>
                 <w:lang w:val="en-US"/>
               </w:rPr>
-              <w:t>Clicking „Start Streaming</w:t>
-            </w:r>
-            <w:proofErr w:type="gramStart"/>
-            <w:r>
-              <w:rPr>
-                <w:color w:val="0070C0"/>
-                <w:sz w:val="20"/>
-                <w:szCs w:val="20"/>
-                <w:lang w:val="en-US"/>
-              </w:rPr>
-              <w:t>“ must</w:t>
-            </w:r>
-            <w:proofErr w:type="gramEnd"/>
-            <w:r>
-              <w:rPr>
-                <w:color w:val="0070C0"/>
-                <w:sz w:val="20"/>
-                <w:szCs w:val="20"/>
-                <w:lang w:val="en-US"/>
-              </w:rPr>
-              <w:t xml:space="preserve"> activate the streaming. Clicking „Stop Streaming</w:t>
-            </w:r>
-            <w:proofErr w:type="gramStart"/>
-            <w:r>
-              <w:rPr>
-                <w:color w:val="0070C0"/>
-                <w:sz w:val="20"/>
-                <w:szCs w:val="20"/>
-                <w:lang w:val="en-US"/>
-              </w:rPr>
-              <w:t>“ must</w:t>
-            </w:r>
-            <w:proofErr w:type="gramEnd"/>
-            <w:r>
-              <w:rPr>
-                <w:color w:val="0070C0"/>
-                <w:sz w:val="20"/>
-                <w:szCs w:val="20"/>
-                <w:lang w:val="en-US"/>
-              </w:rPr>
-              <w:t xml:space="preserve"> deactivate the streaming.</w:t>
+              <w:t>Clicking „Start Streaming“ must activate the streaming. Clicking „Stop Streaming“ must deactivate the streaming.</w:t>
             </w:r>
           </w:p>
         </w:tc>
@@ -3338,6 +3104,15 @@
                 <w:lang w:eastAsia="en-GB"/>
               </w:rPr>
             </w:pPr>
+            <w:r>
+              <w:rPr>
+                <w:color w:val="FF0000"/>
+                <w:sz w:val="20"/>
+                <w:szCs w:val="20"/>
+                <w:lang w:eastAsia="en-GB"/>
+              </w:rPr>
+              <w:t>OK</w:t>
+            </w:r>
           </w:p>
         </w:tc>
         <w:tc>
@@ -3487,6 +3262,15 @@
                 <w:lang w:eastAsia="en-GB"/>
               </w:rPr>
             </w:pPr>
+            <w:r>
+              <w:rPr>
+                <w:color w:val="FF0000"/>
+                <w:sz w:val="20"/>
+                <w:szCs w:val="20"/>
+                <w:lang w:eastAsia="en-GB"/>
+              </w:rPr>
+              <w:t>OK</w:t>
+            </w:r>
           </w:p>
         </w:tc>
         <w:tc>
@@ -3636,6 +3420,15 @@
                 <w:lang w:eastAsia="en-GB"/>
               </w:rPr>
             </w:pPr>
+            <w:r>
+              <w:rPr>
+                <w:color w:val="FF0000"/>
+                <w:sz w:val="20"/>
+                <w:szCs w:val="20"/>
+                <w:lang w:eastAsia="en-GB"/>
+              </w:rPr>
+              <w:t>OK</w:t>
+            </w:r>
           </w:p>
         </w:tc>
         <w:tc>
@@ -3784,23 +3577,13 @@
               <w:br/>
               <w:t xml:space="preserve">In the case of time series data like accelerometer samples, zoom into the plot until individual samples are visible and verify that the samples are recorded in the </w:t>
             </w:r>
-            <w:proofErr w:type="gramStart"/>
             <w:r>
               <w:rPr>
                 <w:color w:val="0070C0"/>
                 <w:sz w:val="20"/>
                 <w:szCs w:val="20"/>
               </w:rPr>
-              <w:t>correct  frequencies</w:t>
-            </w:r>
-            <w:proofErr w:type="gramEnd"/>
-            <w:r>
-              <w:rPr>
-                <w:color w:val="0070C0"/>
-                <w:sz w:val="20"/>
-                <w:szCs w:val="20"/>
-              </w:rPr>
-              <w:t xml:space="preserve"> .</w:t>
+              <w:t>correct frequencies.</w:t>
             </w:r>
           </w:p>
           <w:p>
@@ -3876,6 +3659,15 @@
                 <w:lang w:eastAsia="en-GB"/>
               </w:rPr>
             </w:pPr>
+            <w:r>
+              <w:rPr>
+                <w:color w:val="FF0000"/>
+                <w:sz w:val="20"/>
+                <w:szCs w:val="20"/>
+                <w:lang w:eastAsia="en-GB"/>
+              </w:rPr>
+              <w:t>OK</w:t>
+            </w:r>
           </w:p>
         </w:tc>
         <w:tc>
@@ -4026,6 +3818,15 @@
                 <w:lang w:eastAsia="en-GB"/>
               </w:rPr>
             </w:pPr>
+            <w:r>
+              <w:rPr>
+                <w:color w:val="FF0000"/>
+                <w:sz w:val="20"/>
+                <w:szCs w:val="20"/>
+                <w:lang w:eastAsia="en-GB"/>
+              </w:rPr>
+              <w:t>NOK</w:t>
+            </w:r>
           </w:p>
         </w:tc>
         <w:tc>
@@ -4125,16 +3926,7 @@
                 <w:szCs w:val="20"/>
                 <w:lang w:val="en-US"/>
               </w:rPr>
-              <w:t>R-SC.2</w:t>
-            </w:r>
-            <w:r>
-              <w:rPr>
-                <w:color w:val="0070C0"/>
-                <w:sz w:val="20"/>
-                <w:szCs w:val="20"/>
-                <w:lang w:val="en-US"/>
-              </w:rPr>
-              <w:t xml:space="preserve"> </w:t>
+              <w:t xml:space="preserve">R-SC.2 </w:t>
             </w:r>
             <w:r>
               <w:rPr>
@@ -4185,6 +3977,24 @@
                 <w:lang w:eastAsia="en-GB"/>
               </w:rPr>
             </w:pPr>
+            <w:r>
+              <w:rPr>
+                <w:color w:val="FF0000"/>
+                <w:sz w:val="20"/>
+                <w:szCs w:val="20"/>
+                <w:lang w:eastAsia="en-GB"/>
+              </w:rPr>
+              <w:t>N</w:t>
+            </w:r>
+            <w:r>
+              <w:rPr>
+                <w:color w:val="FF0000"/>
+                <w:sz w:val="20"/>
+                <w:szCs w:val="20"/>
+                <w:lang w:eastAsia="en-GB"/>
+              </w:rPr>
+              <w:t>OK</w:t>
+            </w:r>
           </w:p>
         </w:tc>
         <w:tc>
@@ -4284,16 +4094,7 @@
                 <w:szCs w:val="20"/>
                 <w:lang w:val="en-US"/>
               </w:rPr>
-              <w:t>R-SC.2</w:t>
-            </w:r>
-            <w:r>
-              <w:rPr>
-                <w:color w:val="0070C0"/>
-                <w:sz w:val="20"/>
-                <w:szCs w:val="20"/>
-                <w:lang w:val="en-US"/>
-              </w:rPr>
-              <w:t xml:space="preserve"> </w:t>
+              <w:t xml:space="preserve">R-SC.2 </w:t>
             </w:r>
             <w:r>
               <w:rPr>
@@ -4344,6 +4145,24 @@
                 <w:lang w:eastAsia="en-GB"/>
               </w:rPr>
             </w:pPr>
+            <w:r>
+              <w:rPr>
+                <w:color w:val="FF0000"/>
+                <w:sz w:val="20"/>
+                <w:szCs w:val="20"/>
+                <w:lang w:eastAsia="en-GB"/>
+              </w:rPr>
+              <w:t>N</w:t>
+            </w:r>
+            <w:r>
+              <w:rPr>
+                <w:color w:val="FF0000"/>
+                <w:sz w:val="20"/>
+                <w:szCs w:val="20"/>
+                <w:lang w:eastAsia="en-GB"/>
+              </w:rPr>
+              <w:t>OK</w:t>
+            </w:r>
           </w:p>
         </w:tc>
         <w:tc>
@@ -4514,6 +4333,24 @@
                 <w:lang w:eastAsia="en-GB"/>
               </w:rPr>
             </w:pPr>
+            <w:r>
+              <w:rPr>
+                <w:color w:val="FF0000"/>
+                <w:sz w:val="20"/>
+                <w:szCs w:val="20"/>
+                <w:lang w:eastAsia="en-GB"/>
+              </w:rPr>
+              <w:t>N</w:t>
+            </w:r>
+            <w:r>
+              <w:rPr>
+                <w:color w:val="FF0000"/>
+                <w:sz w:val="20"/>
+                <w:szCs w:val="20"/>
+                <w:lang w:eastAsia="en-GB"/>
+              </w:rPr>
+              <w:t>OK</w:t>
+            </w:r>
           </w:p>
         </w:tc>
         <w:tc>
@@ -4613,25 +4450,7 @@
                 <w:szCs w:val="20"/>
                 <w:lang w:val="en-US"/>
               </w:rPr>
-              <w:t>R-SC.</w:t>
-            </w:r>
-            <w:r>
-              <w:rPr>
-                <w:color w:val="0070C0"/>
-                <w:sz w:val="20"/>
-                <w:szCs w:val="20"/>
-                <w:lang w:val="en-US"/>
-              </w:rPr>
-              <w:t>5</w:t>
-            </w:r>
-            <w:r>
-              <w:rPr>
-                <w:color w:val="0070C0"/>
-                <w:sz w:val="20"/>
-                <w:szCs w:val="20"/>
-                <w:lang w:val="en-US"/>
-              </w:rPr>
-              <w:t xml:space="preserve"> </w:t>
+              <w:t xml:space="preserve">R-SC.5 </w:t>
             </w:r>
             <w:r>
               <w:rPr>
@@ -4682,6 +4501,15 @@
                 <w:lang w:eastAsia="en-GB"/>
               </w:rPr>
             </w:pPr>
+            <w:r>
+              <w:rPr>
+                <w:color w:val="FF0000"/>
+                <w:sz w:val="20"/>
+                <w:szCs w:val="20"/>
+                <w:lang w:eastAsia="en-GB"/>
+              </w:rPr>
+              <w:t>OK</w:t>
+            </w:r>
           </w:p>
         </w:tc>
         <w:tc>
@@ -4824,6 +4652,15 @@
                 <w:lang w:eastAsia="en-GB"/>
               </w:rPr>
             </w:pPr>
+            <w:r>
+              <w:rPr>
+                <w:color w:val="FF0000"/>
+                <w:sz w:val="20"/>
+                <w:szCs w:val="20"/>
+                <w:lang w:eastAsia="en-GB"/>
+              </w:rPr>
+              <w:t>OK</w:t>
+            </w:r>
           </w:p>
         </w:tc>
         <w:tc>
@@ -4975,6 +4812,15 @@
                 <w:lang w:eastAsia="en-GB"/>
               </w:rPr>
             </w:pPr>
+            <w:r>
+              <w:rPr>
+                <w:color w:val="FF0000"/>
+                <w:sz w:val="20"/>
+                <w:szCs w:val="20"/>
+                <w:lang w:eastAsia="en-GB"/>
+              </w:rPr>
+              <w:t>OK</w:t>
+            </w:r>
           </w:p>
         </w:tc>
         <w:tc>
@@ -5121,35 +4967,39 @@
                 <w:sz w:val="20"/>
                 <w:szCs w:val="20"/>
               </w:rPr>
-              <w:t xml:space="preserve"> file, that has been transferred to the server, and check if </w:t>
-            </w:r>
-            <w:proofErr w:type="gramStart"/>
+              <w:t xml:space="preserve"> </w:t>
+            </w:r>
             <w:r>
               <w:rPr>
                 <w:color w:val="0070C0"/>
                 <w:sz w:val="20"/>
                 <w:szCs w:val="20"/>
               </w:rPr>
-              <w:t>correct  a</w:t>
-            </w:r>
-            <w:bookmarkStart w:id="3" w:name="_GoBack"/>
-            <w:bookmarkEnd w:id="3"/>
+              <w:t>file, which has been transferred to the server,</w:t>
+            </w:r>
             <w:r>
               <w:rPr>
                 <w:color w:val="0070C0"/>
                 <w:sz w:val="20"/>
                 <w:szCs w:val="20"/>
               </w:rPr>
-              <w:t>nnotations</w:t>
-            </w:r>
-            <w:proofErr w:type="gramEnd"/>
+              <w:t xml:space="preserve"> and check if </w:t>
+            </w:r>
             <w:r>
               <w:rPr>
                 <w:color w:val="0070C0"/>
                 <w:sz w:val="20"/>
                 <w:szCs w:val="20"/>
               </w:rPr>
-              <w:t xml:space="preserve"> are set in the file.</w:t>
+              <w:t xml:space="preserve">correct </w:t>
+            </w:r>
+            <w:r>
+              <w:rPr>
+                <w:color w:val="0070C0"/>
+                <w:sz w:val="20"/>
+                <w:szCs w:val="20"/>
+              </w:rPr>
+              <w:t>annotations are set in the file.</w:t>
             </w:r>
           </w:p>
           <w:p>
@@ -5181,6 +5031,17 @@
                 <w:lang w:eastAsia="en-GB"/>
               </w:rPr>
             </w:pPr>
+            <w:r>
+              <w:rPr>
+                <w:color w:val="FF0000"/>
+                <w:sz w:val="20"/>
+                <w:szCs w:val="20"/>
+                <w:lang w:eastAsia="en-GB"/>
+              </w:rPr>
+              <w:t>OK</w:t>
+            </w:r>
+            <w:bookmarkStart w:id="3" w:name="_GoBack"/>
+            <w:bookmarkEnd w:id="3"/>
           </w:p>
         </w:tc>
         <w:tc>
@@ -5283,19 +5144,9 @@
           <w:sz w:val="32"/>
           <w:szCs w:val="32"/>
         </w:rPr>
-        <w:t xml:space="preserve">Issues </w:t>
-      </w:r>
-      <w:proofErr w:type="gramStart"/>
-      <w:r>
-        <w:rPr>
-          <w:b/>
-          <w:sz w:val="32"/>
-          <w:szCs w:val="32"/>
-        </w:rPr>
-        <w:t>raised</w:t>
+        <w:t>Issues raised</w:t>
       </w:r>
       <w:bookmarkEnd w:id="4"/>
-      <w:proofErr w:type="gramEnd"/>
     </w:p>
     <w:tbl>
       <w:tblPr>
@@ -5366,7 +5217,7 @@
                 <w:color w:val="FF0000"/>
                 <w:szCs w:val="24"/>
               </w:rPr>
-              <w:t>[The unique issue number]</w:t>
+              <w:t>1</w:t>
             </w:r>
           </w:p>
         </w:tc>
@@ -5417,7 +5268,7 @@
                 <w:sz w:val="20"/>
                 <w:szCs w:val="20"/>
               </w:rPr>
-              <w:t>[Low / Medium / High]</w:t>
+              <w:t>10, 11, 12</w:t>
             </w:r>
           </w:p>
         </w:tc>
@@ -5467,7 +5318,7 @@
                 <w:sz w:val="20"/>
                 <w:szCs w:val="20"/>
               </w:rPr>
-              <w:t>[Low / Medium / High]</w:t>
+              <w:t>High</w:t>
             </w:r>
           </w:p>
         </w:tc>
@@ -5518,7 +5369,7 @@
                 <w:sz w:val="20"/>
                 <w:szCs w:val="20"/>
               </w:rPr>
-              <w:t>[Bug  / Change request]</w:t>
+              <w:t>Bug</w:t>
             </w:r>
           </w:p>
         </w:tc>
@@ -5569,7 +5420,7 @@
                 <w:sz w:val="20"/>
                 <w:szCs w:val="20"/>
               </w:rPr>
-              <w:t>[One line summary of the issue]</w:t>
+              <w:t xml:space="preserve">Frequency </w:t>
             </w:r>
           </w:p>
         </w:tc>
@@ -5620,7 +5471,7 @@
                 <w:sz w:val="20"/>
                 <w:szCs w:val="20"/>
               </w:rPr>
-              <w:t>[Description of the issue, please give enough information to reproduce the issue]</w:t>
+              <w:t>When recording the data on the LG G2 phone, the targeted sensor rate of 40Hz is not matched and the phone records the data at 120Hz.</w:t>
             </w:r>
           </w:p>
         </w:tc>
@@ -5677,7 +5528,7 @@
                 <w:sz w:val="20"/>
                 <w:szCs w:val="20"/>
               </w:rPr>
-              <w:t>[If there is a workaround that mitigates the issue then give it here]</w:t>
+              <w:t>-</w:t>
             </w:r>
           </w:p>
         </w:tc>
@@ -5824,7 +5675,7 @@
                 <w:color w:val="FF0000"/>
                 <w:szCs w:val="24"/>
               </w:rPr>
-              <w:t>[The unique issue number]</w:t>
+              <w:t>2</w:t>
             </w:r>
           </w:p>
         </w:tc>
@@ -5839,19 +5690,18 @@
               <w:spacing w:after="0"/>
               <w:jc w:val="left"/>
               <w:rPr>
-                <w:b/>
-                <w:color w:val="FF0000"/>
-                <w:sz w:val="20"/>
-                <w:szCs w:val="20"/>
-              </w:rPr>
-            </w:pPr>
-            <w:r>
-              <w:rPr>
-                <w:color w:val="FF0000"/>
-                <w:sz w:val="20"/>
-                <w:szCs w:val="20"/>
-              </w:rPr>
-              <w:t>Severity</w:t>
+                <w:color w:val="FF0000"/>
+                <w:sz w:val="20"/>
+                <w:szCs w:val="20"/>
+              </w:rPr>
+            </w:pPr>
+            <w:r>
+              <w:rPr>
+                <w:color w:val="FF0000"/>
+                <w:sz w:val="20"/>
+                <w:szCs w:val="20"/>
+              </w:rPr>
+              <w:t>Scenario ID</w:t>
             </w:r>
           </w:p>
         </w:tc>
@@ -5875,7 +5725,7 @@
                 <w:sz w:val="20"/>
                 <w:szCs w:val="20"/>
               </w:rPr>
-              <w:t>[Low / Medium / High]</w:t>
+              <w:t>13</w:t>
             </w:r>
           </w:p>
         </w:tc>
@@ -5902,7 +5752,7 @@
                 <w:sz w:val="20"/>
                 <w:szCs w:val="20"/>
               </w:rPr>
-              <w:t>Type</w:t>
+              <w:t>Severity</w:t>
             </w:r>
           </w:p>
         </w:tc>
@@ -5926,7 +5776,7 @@
                 <w:sz w:val="20"/>
                 <w:szCs w:val="20"/>
               </w:rPr>
-              <w:t>[Bug  / Change request]</w:t>
+              <w:t>High</w:t>
             </w:r>
           </w:p>
         </w:tc>
@@ -5953,7 +5803,7 @@
                 <w:sz w:val="20"/>
                 <w:szCs w:val="20"/>
               </w:rPr>
-              <w:t>Summary</w:t>
+              <w:t>Type</w:t>
             </w:r>
           </w:p>
         </w:tc>
@@ -5977,7 +5827,7 @@
                 <w:sz w:val="20"/>
                 <w:szCs w:val="20"/>
               </w:rPr>
-              <w:t>[One line summary of the issue]</w:t>
+              <w:t>Bug</w:t>
             </w:r>
           </w:p>
         </w:tc>
@@ -6004,7 +5854,7 @@
                 <w:sz w:val="20"/>
                 <w:szCs w:val="20"/>
               </w:rPr>
-              <w:t>Description</w:t>
+              <w:t>Summary</w:t>
             </w:r>
           </w:p>
         </w:tc>
@@ -6022,13 +5872,23 @@
                 <w:szCs w:val="20"/>
               </w:rPr>
             </w:pPr>
-            <w:r>
-              <w:rPr>
-                <w:color w:val="FF0000"/>
-                <w:sz w:val="20"/>
-                <w:szCs w:val="20"/>
-              </w:rPr>
-              <w:t>[Description of the issue, please give enough information to reproduce the issue]</w:t>
+            <w:proofErr w:type="spellStart"/>
+            <w:r>
+              <w:rPr>
+                <w:color w:val="FF0000"/>
+                <w:sz w:val="20"/>
+                <w:szCs w:val="20"/>
+              </w:rPr>
+              <w:t>Wifi</w:t>
+            </w:r>
+            <w:proofErr w:type="spellEnd"/>
+            <w:r>
+              <w:rPr>
+                <w:color w:val="FF0000"/>
+                <w:sz w:val="20"/>
+                <w:szCs w:val="20"/>
+              </w:rPr>
+              <w:t xml:space="preserve"> not recorded</w:t>
             </w:r>
           </w:p>
         </w:tc>
@@ -6055,7 +5915,7 @@
                 <w:sz w:val="20"/>
                 <w:szCs w:val="20"/>
               </w:rPr>
-              <w:t>Workaround</w:t>
+              <w:t>Description</w:t>
             </w:r>
           </w:p>
         </w:tc>
@@ -6079,7 +5939,25 @@
                 <w:sz w:val="20"/>
                 <w:szCs w:val="20"/>
               </w:rPr>
-              <w:t>[If there is a workaround that mitigates the issue then give it here]</w:t>
+              <w:t xml:space="preserve">The </w:t>
+            </w:r>
+            <w:proofErr w:type="spellStart"/>
+            <w:r>
+              <w:rPr>
+                <w:color w:val="FF0000"/>
+                <w:sz w:val="20"/>
+                <w:szCs w:val="20"/>
+              </w:rPr>
+              <w:t>WiFi</w:t>
+            </w:r>
+            <w:proofErr w:type="spellEnd"/>
+            <w:r>
+              <w:rPr>
+                <w:color w:val="FF0000"/>
+                <w:sz w:val="20"/>
+                <w:szCs w:val="20"/>
+              </w:rPr>
+              <w:t xml:space="preserve"> access points are not logged on the LG G2 phone.</w:t>
             </w:r>
           </w:p>
         </w:tc>
@@ -6106,6 +5984,57 @@
                 <w:sz w:val="20"/>
                 <w:szCs w:val="20"/>
               </w:rPr>
+              <w:t>Workaround</w:t>
+            </w:r>
+          </w:p>
+        </w:tc>
+        <w:tc>
+          <w:tcPr>
+            <w:tcW w:w="6703" w:type="dxa"/>
+          </w:tcPr>
+          <w:p>
+            <w:pPr>
+              <w:spacing w:after="0"/>
+              <w:jc w:val="left"/>
+              <w:rPr>
+                <w:color w:val="FF0000"/>
+                <w:sz w:val="20"/>
+                <w:szCs w:val="20"/>
+              </w:rPr>
+            </w:pPr>
+            <w:r>
+              <w:rPr>
+                <w:color w:val="FF0000"/>
+                <w:sz w:val="20"/>
+                <w:szCs w:val="20"/>
+              </w:rPr>
+              <w:t>-</w:t>
+            </w:r>
+          </w:p>
+        </w:tc>
+      </w:tr>
+      <w:tr>
+        <w:tc>
+          <w:tcPr>
+            <w:tcW w:w="2359" w:type="dxa"/>
+          </w:tcPr>
+          <w:p>
+            <w:pPr>
+              <w:spacing w:after="0"/>
+              <w:jc w:val="left"/>
+              <w:rPr>
+                <w:b/>
+                <w:color w:val="FF0000"/>
+                <w:sz w:val="20"/>
+                <w:szCs w:val="20"/>
+              </w:rPr>
+            </w:pPr>
+            <w:r>
+              <w:rPr>
+                <w:color w:val="FF0000"/>
+                <w:sz w:val="20"/>
+                <w:szCs w:val="20"/>
+              </w:rPr>
               <w:t>Recommendations</w:t>
             </w:r>
           </w:p>
@@ -6130,7 +6059,7 @@
                 <w:sz w:val="20"/>
                 <w:szCs w:val="20"/>
               </w:rPr>
-              <w:t>[Recommendation regarding this issue]</w:t>
+              <w:t>-</w:t>
             </w:r>
           </w:p>
         </w:tc>
@@ -7768,7 +7697,7 @@
 </file>
 
 <file path=word/endnotes.xml><?xml version="1.0" encoding="utf-8"?>
-<w:endnotes xmlns:wpc="http://schemas.microsoft.com/office/word/2010/wordprocessingCanvas" xmlns:mc="http://schemas.openxmlformats.org/markup-compatibility/2006" xmlns:o="urn:schemas-microsoft-com:office:office" xmlns:r="http://schemas.openxmlformats.org/officeDocument/2006/relationships" xmlns:m="http://schemas.openxmlformats.org/officeDocument/2006/math" xmlns:v="urn:schemas-microsoft-com:vml" xmlns:wp14="http://schemas.microsoft.com/office/word/2010/wordprocessingDrawing" xmlns:wp="http://schemas.openxmlformats.org/drawingml/2006/wordprocessingDrawing" xmlns:w10="urn:schemas-microsoft-com:office:word" xmlns:w="http://schemas.openxmlformats.org/wordprocessingml/2006/main" xmlns:w14="http://schemas.microsoft.com/office/word/2010/wordml" xmlns:wpg="http://schemas.microsoft.com/office/word/2010/wordprocessingGroup" xmlns:wpi="http://schemas.microsoft.com/office/word/2010/wordprocessingInk" xmlns:wne="http://schemas.microsoft.com/office/word/2006/wordml" xmlns:wps="http://schemas.microsoft.com/office/word/2010/wordprocessingShape" mc:Ignorable="w14 wp14">
+<w:endnotes xmlns:wpc="http://schemas.microsoft.com/office/word/2010/wordprocessingCanvas" xmlns:mo="http://schemas.microsoft.com/office/mac/office/2008/main" xmlns:mc="http://schemas.openxmlformats.org/markup-compatibility/2006" xmlns:mv="urn:schemas-microsoft-com:mac:vml" xmlns:o="urn:schemas-microsoft-com:office:office" xmlns:r="http://schemas.openxmlformats.org/officeDocument/2006/relationships" xmlns:m="http://schemas.openxmlformats.org/officeDocument/2006/math" xmlns:v="urn:schemas-microsoft-com:vml" xmlns:wp14="http://schemas.microsoft.com/office/word/2010/wordprocessingDrawing" xmlns:wp="http://schemas.openxmlformats.org/drawingml/2006/wordprocessingDrawing" xmlns:w10="urn:schemas-microsoft-com:office:word" xmlns:w="http://schemas.openxmlformats.org/wordprocessingml/2006/main" xmlns:w14="http://schemas.microsoft.com/office/word/2010/wordml" xmlns:wpg="http://schemas.microsoft.com/office/word/2010/wordprocessingGroup" xmlns:wpi="http://schemas.microsoft.com/office/word/2010/wordprocessingInk" xmlns:wne="http://schemas.microsoft.com/office/word/2006/wordml" xmlns:wps="http://schemas.microsoft.com/office/word/2010/wordprocessingShape" mc:Ignorable="w14 wp14">
   <w:endnote w:type="separator" w:id="-1">
     <w:p>
       <w:r>
@@ -7787,7 +7716,7 @@
 </file>
 
 <file path=word/footer1.xml><?xml version="1.0" encoding="utf-8"?>
-<w:ftr xmlns:wpc="http://schemas.microsoft.com/office/word/2010/wordprocessingCanvas" xmlns:mc="http://schemas.openxmlformats.org/markup-compatibility/2006" xmlns:o="urn:schemas-microsoft-com:office:office" xmlns:r="http://schemas.openxmlformats.org/officeDocument/2006/relationships" xmlns:m="http://schemas.openxmlformats.org/officeDocument/2006/math" xmlns:v="urn:schemas-microsoft-com:vml" xmlns:wp14="http://schemas.microsoft.com/office/word/2010/wordprocessingDrawing" xmlns:wp="http://schemas.openxmlformats.org/drawingml/2006/wordprocessingDrawing" xmlns:w10="urn:schemas-microsoft-com:office:word" xmlns:w="http://schemas.openxmlformats.org/wordprocessingml/2006/main" xmlns:w14="http://schemas.microsoft.com/office/word/2010/wordml" xmlns:wpg="http://schemas.microsoft.com/office/word/2010/wordprocessingGroup" xmlns:wpi="http://schemas.microsoft.com/office/word/2010/wordprocessingInk" xmlns:wne="http://schemas.microsoft.com/office/word/2006/wordml" xmlns:wps="http://schemas.microsoft.com/office/word/2010/wordprocessingShape" mc:Ignorable="w14 wp14">
+<w:ftr xmlns:wpc="http://schemas.microsoft.com/office/word/2010/wordprocessingCanvas" xmlns:mo="http://schemas.microsoft.com/office/mac/office/2008/main" xmlns:mc="http://schemas.openxmlformats.org/markup-compatibility/2006" xmlns:mv="urn:schemas-microsoft-com:mac:vml" xmlns:o="urn:schemas-microsoft-com:office:office" xmlns:r="http://schemas.openxmlformats.org/officeDocument/2006/relationships" xmlns:m="http://schemas.openxmlformats.org/officeDocument/2006/math" xmlns:v="urn:schemas-microsoft-com:vml" xmlns:wp14="http://schemas.microsoft.com/office/word/2010/wordprocessingDrawing" xmlns:wp="http://schemas.openxmlformats.org/drawingml/2006/wordprocessingDrawing" xmlns:w10="urn:schemas-microsoft-com:office:word" xmlns:w="http://schemas.openxmlformats.org/wordprocessingml/2006/main" xmlns:w14="http://schemas.microsoft.com/office/word/2010/wordml" xmlns:wpg="http://schemas.microsoft.com/office/word/2010/wordprocessingGroup" xmlns:wpi="http://schemas.microsoft.com/office/word/2010/wordprocessingInk" xmlns:wne="http://schemas.microsoft.com/office/word/2006/wordml" xmlns:wps="http://schemas.microsoft.com/office/word/2010/wordprocessingShape" mc:Ignorable="w14 wp14">
   <w:p>
     <w:pPr>
       <w:pStyle w:val="Fuzeile"/>
@@ -7798,7 +7727,7 @@
     <w:r>
       <w:rPr>
         <w:noProof/>
-        <w:lang w:val="en-US" w:eastAsia="en-US"/>
+        <w:lang w:val="de-DE"/>
       </w:rPr>
       <mc:AlternateContent>
         <mc:Choice Requires="wps">
@@ -7842,7 +7771,7 @@
                         <a:tailEnd/>
                       </a:ln>
                       <a:extLst>
-                        <a:ext uri="{909E8E84-426E-40DD-AFC4-6F175D3DCCD1}">
+                        <a:ext uri="{909E8E84-426E-40dd-AFC4-6F175D3DCCD1}">
                           <a14:hiddenFill xmlns:a14="http://schemas.microsoft.com/office/drawing/2010/main">
                             <a:noFill/>
                           </a14:hiddenFill>
@@ -7890,7 +7819,7 @@
       <w:rPr>
         <w:noProof/>
       </w:rPr>
-      <w:t>5</w:t>
+      <w:t>6</w:t>
     </w:r>
     <w:r>
       <w:rPr>
@@ -7933,7 +7862,7 @@
 </file>
 
 <file path=word/footnotes.xml><?xml version="1.0" encoding="utf-8"?>
-<w:footnotes xmlns:wpc="http://schemas.microsoft.com/office/word/2010/wordprocessingCanvas" xmlns:mc="http://schemas.openxmlformats.org/markup-compatibility/2006" xmlns:o="urn:schemas-microsoft-com:office:office" xmlns:r="http://schemas.openxmlformats.org/officeDocument/2006/relationships" xmlns:m="http://schemas.openxmlformats.org/officeDocument/2006/math" xmlns:v="urn:schemas-microsoft-com:vml" xmlns:wp14="http://schemas.microsoft.com/office/word/2010/wordprocessingDrawing" xmlns:wp="http://schemas.openxmlformats.org/drawingml/2006/wordprocessingDrawing" xmlns:w10="urn:schemas-microsoft-com:office:word" xmlns:w="http://schemas.openxmlformats.org/wordprocessingml/2006/main" xmlns:w14="http://schemas.microsoft.com/office/word/2010/wordml" xmlns:wpg="http://schemas.microsoft.com/office/word/2010/wordprocessingGroup" xmlns:wpi="http://schemas.microsoft.com/office/word/2010/wordprocessingInk" xmlns:wne="http://schemas.microsoft.com/office/word/2006/wordml" xmlns:wps="http://schemas.microsoft.com/office/word/2010/wordprocessingShape" mc:Ignorable="w14 wp14">
+<w:footnotes xmlns:wpc="http://schemas.microsoft.com/office/word/2010/wordprocessingCanvas" xmlns:mo="http://schemas.microsoft.com/office/mac/office/2008/main" xmlns:mc="http://schemas.openxmlformats.org/markup-compatibility/2006" xmlns:mv="urn:schemas-microsoft-com:mac:vml" xmlns:o="urn:schemas-microsoft-com:office:office" xmlns:r="http://schemas.openxmlformats.org/officeDocument/2006/relationships" xmlns:m="http://schemas.openxmlformats.org/officeDocument/2006/math" xmlns:v="urn:schemas-microsoft-com:vml" xmlns:wp14="http://schemas.microsoft.com/office/word/2010/wordprocessingDrawing" xmlns:wp="http://schemas.openxmlformats.org/drawingml/2006/wordprocessingDrawing" xmlns:w10="urn:schemas-microsoft-com:office:word" xmlns:w="http://schemas.openxmlformats.org/wordprocessingml/2006/main" xmlns:w14="http://schemas.microsoft.com/office/word/2010/wordml" xmlns:wpg="http://schemas.microsoft.com/office/word/2010/wordprocessingGroup" xmlns:wpi="http://schemas.microsoft.com/office/word/2010/wordprocessingInk" xmlns:wne="http://schemas.microsoft.com/office/word/2006/wordml" xmlns:wps="http://schemas.microsoft.com/office/word/2010/wordprocessingShape" mc:Ignorable="w14 wp14">
   <w:footnote w:type="separator" w:id="-1">
     <w:p>
       <w:r>
@@ -7952,7 +7881,7 @@
 </file>
 
 <file path=word/header1.xml><?xml version="1.0" encoding="utf-8"?>
-<w:hdr xmlns:wpc="http://schemas.microsoft.com/office/word/2010/wordprocessingCanvas" xmlns:mc="http://schemas.openxmlformats.org/markup-compatibility/2006" xmlns:o="urn:schemas-microsoft-com:office:office" xmlns:r="http://schemas.openxmlformats.org/officeDocument/2006/relationships" xmlns:m="http://schemas.openxmlformats.org/officeDocument/2006/math" xmlns:v="urn:schemas-microsoft-com:vml" xmlns:wp14="http://schemas.microsoft.com/office/word/2010/wordprocessingDrawing" xmlns:wp="http://schemas.openxmlformats.org/drawingml/2006/wordprocessingDrawing" xmlns:w10="urn:schemas-microsoft-com:office:word" xmlns:w="http://schemas.openxmlformats.org/wordprocessingml/2006/main" xmlns:w14="http://schemas.microsoft.com/office/word/2010/wordml" xmlns:wpg="http://schemas.microsoft.com/office/word/2010/wordprocessingGroup" xmlns:wpi="http://schemas.microsoft.com/office/word/2010/wordprocessingInk" xmlns:wne="http://schemas.microsoft.com/office/word/2006/wordml" xmlns:wps="http://schemas.microsoft.com/office/word/2010/wordprocessingShape" mc:Ignorable="w14 wp14">
+<w:hdr xmlns:wpc="http://schemas.microsoft.com/office/word/2010/wordprocessingCanvas" xmlns:mo="http://schemas.microsoft.com/office/mac/office/2008/main" xmlns:mc="http://schemas.openxmlformats.org/markup-compatibility/2006" xmlns:mv="urn:schemas-microsoft-com:mac:vml" xmlns:o="urn:schemas-microsoft-com:office:office" xmlns:r="http://schemas.openxmlformats.org/officeDocument/2006/relationships" xmlns:m="http://schemas.openxmlformats.org/officeDocument/2006/math" xmlns:v="urn:schemas-microsoft-com:vml" xmlns:wp14="http://schemas.microsoft.com/office/word/2010/wordprocessingDrawing" xmlns:wp="http://schemas.openxmlformats.org/drawingml/2006/wordprocessingDrawing" xmlns:w10="urn:schemas-microsoft-com:office:word" xmlns:w="http://schemas.openxmlformats.org/wordprocessingml/2006/main" xmlns:w14="http://schemas.microsoft.com/office/word/2010/wordml" xmlns:wpg="http://schemas.microsoft.com/office/word/2010/wordprocessingGroup" xmlns:wpi="http://schemas.microsoft.com/office/word/2010/wordprocessingInk" xmlns:wne="http://schemas.microsoft.com/office/word/2006/wordml" xmlns:wps="http://schemas.microsoft.com/office/word/2010/wordprocessingShape" mc:Ignorable="w14 wp14">
   <w:p>
     <w:pPr>
       <w:pStyle w:val="Kopfzeile"/>
@@ -7970,7 +7899,7 @@
         <w:color w:val="000000"/>
         <w:sz w:val="21"/>
         <w:szCs w:val="21"/>
-        <w:lang w:val="en-US" w:eastAsia="en-US"/>
+        <w:lang w:val="de-DE"/>
       </w:rPr>
       <w:drawing>
         <wp:anchor distT="0" distB="0" distL="114300" distR="114300" simplePos="0" relativeHeight="251666432" behindDoc="0" locked="0" layoutInCell="1" allowOverlap="1" wp14:anchorId="548B735B" wp14:editId="04D548FF">
@@ -8036,7 +7965,7 @@
                   </a:ln>
                   <a:extLst>
                     <a:ext uri="{FAA26D3D-D897-4be2-8F04-BA451C77F1D7}">
-                      <ma14:placeholderFlag xmlns:w15="http://schemas.microsoft.com/office/word/2012/wordml" xmlns:ma14="http://schemas.microsoft.com/office/mac/drawingml/2011/main" xmlns:w="http://schemas.openxmlformats.org/wordprocessingml/2006/main" xmlns:w10="urn:schemas-microsoft-com:office:word" xmlns:v="urn:schemas-microsoft-com:vml" xmlns:o="urn:schemas-microsoft-com:office:office" xmlns:mv="urn:schemas-microsoft-com:mac:vml" xmlns:mo="http://schemas.microsoft.com/office/mac/office/2008/main" xmlns=""/>
+                      <ma14:placeholderFlag xmlns:ma14="http://schemas.microsoft.com/office/mac/drawingml/2011/main"/>
                     </a:ext>
                   </a:extLst>
                 </pic:spPr>
@@ -8049,7 +7978,7 @@
     <w:r>
       <w:rPr>
         <w:noProof/>
-        <w:lang w:val="en-US" w:eastAsia="en-US"/>
+        <w:lang w:val="de-DE"/>
       </w:rPr>
       <mc:AlternateContent>
         <mc:Choice Requires="wps">
@@ -8143,7 +8072,7 @@
 </file>
 
 <file path=word/numbering.xml><?xml version="1.0" encoding="utf-8"?>
-<w:numbering xmlns:wpc="http://schemas.microsoft.com/office/word/2010/wordprocessingCanvas" xmlns:mc="http://schemas.openxmlformats.org/markup-compatibility/2006" xmlns:o="urn:schemas-microsoft-com:office:office" xmlns:r="http://schemas.openxmlformats.org/officeDocument/2006/relationships" xmlns:m="http://schemas.openxmlformats.org/officeDocument/2006/math" xmlns:v="urn:schemas-microsoft-com:vml" xmlns:wp14="http://schemas.microsoft.com/office/word/2010/wordprocessingDrawing" xmlns:wp="http://schemas.openxmlformats.org/drawingml/2006/wordprocessingDrawing" xmlns:w10="urn:schemas-microsoft-com:office:word" xmlns:w="http://schemas.openxmlformats.org/wordprocessingml/2006/main" xmlns:w14="http://schemas.microsoft.com/office/word/2010/wordml" xmlns:wpg="http://schemas.microsoft.com/office/word/2010/wordprocessingGroup" xmlns:wpi="http://schemas.microsoft.com/office/word/2010/wordprocessingInk" xmlns:wne="http://schemas.microsoft.com/office/word/2006/wordml" xmlns:wps="http://schemas.microsoft.com/office/word/2010/wordprocessingShape" mc:Ignorable="w14 wp14">
+<w:numbering xmlns:wpc="http://schemas.microsoft.com/office/word/2010/wordprocessingCanvas" xmlns:mo="http://schemas.microsoft.com/office/mac/office/2008/main" xmlns:mc="http://schemas.openxmlformats.org/markup-compatibility/2006" xmlns:mv="urn:schemas-microsoft-com:mac:vml" xmlns:o="urn:schemas-microsoft-com:office:office" xmlns:r="http://schemas.openxmlformats.org/officeDocument/2006/relationships" xmlns:m="http://schemas.openxmlformats.org/officeDocument/2006/math" xmlns:v="urn:schemas-microsoft-com:vml" xmlns:wp14="http://schemas.microsoft.com/office/word/2010/wordprocessingDrawing" xmlns:wp="http://schemas.openxmlformats.org/drawingml/2006/wordprocessingDrawing" xmlns:w10="urn:schemas-microsoft-com:office:word" xmlns:w="http://schemas.openxmlformats.org/wordprocessingml/2006/main" xmlns:w14="http://schemas.microsoft.com/office/word/2010/wordml" xmlns:wpg="http://schemas.microsoft.com/office/word/2010/wordprocessingGroup" xmlns:wpi="http://schemas.microsoft.com/office/word/2010/wordprocessingInk" xmlns:wne="http://schemas.microsoft.com/office/word/2006/wordml" xmlns:wps="http://schemas.microsoft.com/office/word/2010/wordprocessingShape" mc:Ignorable="w14 wp14">
   <w:abstractNum w:abstractNumId="0">
     <w:nsid w:val="FFFFFF89"/>
     <w:multiLevelType w:val="singleLevel"/>
@@ -11044,7 +10973,7 @@
     </w:rPrDefault>
     <w:pPrDefault/>
   </w:docDefaults>
-  <w:latentStyles w:defLockedState="0" w:defUIPriority="0" w:defSemiHidden="1" w:defUnhideWhenUsed="1" w:defQFormat="0" w:count="267">
+  <w:latentStyles w:defLockedState="0" w:defUIPriority="0" w:defSemiHidden="1" w:defUnhideWhenUsed="1" w:defQFormat="0" w:count="276">
     <w:lsdException w:name="Normal" w:semiHidden="0" w:unhideWhenUsed="0" w:qFormat="1"/>
     <w:lsdException w:name="heading 1" w:semiHidden="0" w:uiPriority="9" w:unhideWhenUsed="0" w:qFormat="1"/>
     <w:lsdException w:name="heading 2" w:semiHidden="0" w:uiPriority="9" w:unhideWhenUsed="0" w:qFormat="1"/>
@@ -11209,7 +11138,7 @@
     <w:name w:val="heading 1"/>
     <w:basedOn w:val="Standard"/>
     <w:next w:val="Standard"/>
-    <w:link w:val="berschrift1Zchn"/>
+    <w:link w:val="berschrift1Zeichen"/>
     <w:autoRedefine/>
     <w:uiPriority w:val="9"/>
     <w:qFormat/>
@@ -11239,7 +11168,7 @@
     <w:name w:val="heading 2"/>
     <w:basedOn w:val="Standard"/>
     <w:next w:val="Standard"/>
-    <w:link w:val="berschrift2Zchn"/>
+    <w:link w:val="berschrift2Zeichen"/>
     <w:autoRedefine/>
     <w:uiPriority w:val="9"/>
     <w:qFormat/>
@@ -11337,7 +11266,7 @@
     <w:name w:val="heading 6"/>
     <w:basedOn w:val="Standard"/>
     <w:next w:val="Standard"/>
-    <w:link w:val="berschrift6Zchn"/>
+    <w:link w:val="berschrift6Zeichen"/>
     <w:unhideWhenUsed/>
     <w:qFormat/>
     <w:rsid w:val="00C048A1"/>
@@ -11362,7 +11291,7 @@
     <w:name w:val="heading 7"/>
     <w:basedOn w:val="Standard"/>
     <w:next w:val="Standard"/>
-    <w:link w:val="berschrift7Zchn"/>
+    <w:link w:val="berschrift7Zeichen"/>
     <w:unhideWhenUsed/>
     <w:qFormat/>
     <w:rsid w:val="00C048A1"/>
@@ -11387,7 +11316,7 @@
     <w:name w:val="heading 8"/>
     <w:basedOn w:val="Standard"/>
     <w:next w:val="Standard"/>
-    <w:link w:val="berschrift8Zchn"/>
+    <w:link w:val="berschrift8Zeichen"/>
     <w:unhideWhenUsed/>
     <w:qFormat/>
     <w:rsid w:val="00C048A1"/>
@@ -11412,7 +11341,7 @@
     <w:name w:val="heading 9"/>
     <w:basedOn w:val="Standard"/>
     <w:next w:val="Standard"/>
-    <w:link w:val="berschrift9Zchn"/>
+    <w:link w:val="berschrift9Zeichen"/>
     <w:semiHidden/>
     <w:unhideWhenUsed/>
     <w:qFormat/>
@@ -11436,7 +11365,7 @@
       <w:szCs w:val="20"/>
     </w:rPr>
   </w:style>
-  <w:style w:type="character" w:default="1" w:styleId="Absatz-Standardschriftart">
+  <w:style w:type="character" w:default="1" w:styleId="Absatzstandardschriftart">
     <w:name w:val="Default Paragraph Font"/>
     <w:uiPriority w:val="1"/>
     <w:semiHidden/>
@@ -11588,7 +11517,7 @@
   </w:style>
   <w:style w:type="character" w:styleId="Funotenzeichen">
     <w:name w:val="footnote reference"/>
-    <w:basedOn w:val="Absatz-Standardschriftart"/>
+    <w:basedOn w:val="Absatzstandardschriftart"/>
     <w:semiHidden/>
     <w:rsid w:val="00F712D0"/>
     <w:rPr>
@@ -11623,7 +11552,7 @@
   <w:style w:type="paragraph" w:styleId="Funotentext">
     <w:name w:val="footnote text"/>
     <w:basedOn w:val="Standard"/>
-    <w:link w:val="FunotentextZchn"/>
+    <w:link w:val="FunotentextZeichen"/>
     <w:semiHidden/>
     <w:rsid w:val="00F712D0"/>
     <w:pPr>
@@ -11671,9 +11600,9 @@
       </w:numPr>
     </w:pPr>
   </w:style>
-  <w:style w:type="character" w:styleId="Hyperlink">
+  <w:style w:type="character" w:styleId="Link">
     <w:name w:val="Hyperlink"/>
-    <w:basedOn w:val="Absatz-Standardschriftart"/>
+    <w:basedOn w:val="Absatzstandardschriftart"/>
     <w:uiPriority w:val="99"/>
     <w:rsid w:val="00A11108"/>
     <w:rPr>
@@ -11698,7 +11627,7 @@
   </w:style>
   <w:style w:type="character" w:styleId="Kommentarzeichen">
     <w:name w:val="annotation reference"/>
-    <w:basedOn w:val="Absatz-Standardschriftart"/>
+    <w:basedOn w:val="Absatzstandardschriftart"/>
     <w:uiPriority w:val="99"/>
     <w:semiHidden/>
     <w:rsid w:val="00C2294F"/>
@@ -11710,7 +11639,7 @@
   <w:style w:type="paragraph" w:styleId="Kommentartext">
     <w:name w:val="annotation text"/>
     <w:basedOn w:val="Standard"/>
-    <w:link w:val="KommentartextZchn"/>
+    <w:link w:val="KommentartextZeichen"/>
     <w:semiHidden/>
     <w:rsid w:val="00C2294F"/>
     <w:rPr>
@@ -11753,7 +11682,7 @@
   </w:style>
   <w:style w:type="character" w:customStyle="1" w:styleId="CodeComment">
     <w:name w:val="CodeComment"/>
-    <w:basedOn w:val="Absatz-Standardschriftart"/>
+    <w:basedOn w:val="Absatzstandardschriftart"/>
     <w:rsid w:val="00EA3E12"/>
     <w:rPr>
       <w:b/>
@@ -11775,9 +11704,9 @@
       <w:lang w:val="en-US" w:eastAsia="en-US"/>
     </w:rPr>
   </w:style>
-  <w:style w:type="character" w:customStyle="1" w:styleId="berschrift2Zchn">
-    <w:name w:val="Überschrift 2 Zchn"/>
-    <w:basedOn w:val="Absatz-Standardschriftart"/>
+  <w:style w:type="character" w:customStyle="1" w:styleId="berschrift2Zeichen">
+    <w:name w:val="Überschrift 2 Zeichen"/>
+    <w:basedOn w:val="Absatzstandardschriftart"/>
     <w:link w:val="berschrift2"/>
     <w:uiPriority w:val="9"/>
     <w:rsid w:val="006C4D10"/>
@@ -11850,9 +11779,9 @@
       <w:szCs w:val="20"/>
     </w:rPr>
   </w:style>
-  <w:style w:type="character" w:styleId="BesuchterHyperlink">
+  <w:style w:type="character" w:styleId="GesichteterLink">
     <w:name w:val="FollowedHyperlink"/>
-    <w:basedOn w:val="Absatz-Standardschriftart"/>
+    <w:basedOn w:val="Absatzstandardschriftart"/>
     <w:rsid w:val="00C67B0B"/>
     <w:rPr>
       <w:color w:val="800080"/>
@@ -11861,7 +11790,7 @@
   </w:style>
   <w:style w:type="character" w:styleId="Seitenzahl">
     <w:name w:val="page number"/>
-    <w:basedOn w:val="Absatz-Standardschriftart"/>
+    <w:basedOn w:val="Absatzstandardschriftart"/>
     <w:rsid w:val="00715CBF"/>
   </w:style>
   <w:style w:type="paragraph" w:customStyle="1" w:styleId="CellHeader">
@@ -11879,7 +11808,7 @@
   </w:style>
   <w:style w:type="character" w:customStyle="1" w:styleId="cellCar">
     <w:name w:val="cell Car"/>
-    <w:basedOn w:val="Absatz-Standardschriftart"/>
+    <w:basedOn w:val="Absatzstandardschriftart"/>
     <w:link w:val="cell"/>
     <w:rsid w:val="00A11108"/>
     <w:rPr>
@@ -11963,7 +11892,7 @@
   </w:style>
   <w:style w:type="character" w:customStyle="1" w:styleId="Code">
     <w:name w:val="Code"/>
-    <w:basedOn w:val="Absatz-Standardschriftart"/>
+    <w:basedOn w:val="Absatzstandardschriftart"/>
     <w:rsid w:val="00124D52"/>
     <w:rPr>
       <w:rFonts w:ascii="Courier New" w:hAnsi="Courier New"/>
@@ -11976,7 +11905,7 @@
   </w:style>
   <w:style w:type="character" w:customStyle="1" w:styleId="deck">
     <w:name w:val="deck"/>
-    <w:basedOn w:val="Absatz-Standardschriftart"/>
+    <w:basedOn w:val="Absatzstandardschriftart"/>
     <w:rsid w:val="00B339BB"/>
   </w:style>
   <w:style w:type="paragraph" w:customStyle="1" w:styleId="Appendix">
@@ -12208,7 +12137,7 @@
   </w:style>
   <w:style w:type="character" w:customStyle="1" w:styleId="StyleLatinArialComplexArialLatin16ptLatinBold0">
     <w:name w:val="Style (Latin) Arial (Complex) Arial (Latin) 16 pt (Latin) Bold"/>
-    <w:basedOn w:val="Absatz-Standardschriftart"/>
+    <w:basedOn w:val="Absatzstandardschriftart"/>
     <w:rsid w:val="00A11108"/>
     <w:rPr>
       <w:rFonts w:ascii="Calibri" w:hAnsi="Calibri" w:cs="Arial"/>
@@ -12333,9 +12262,9 @@
       </w:tcPr>
     </w:tblStylePr>
   </w:style>
-  <w:style w:type="character" w:customStyle="1" w:styleId="berschrift6Zchn">
-    <w:name w:val="Überschrift 6 Zchn"/>
-    <w:basedOn w:val="Absatz-Standardschriftart"/>
+  <w:style w:type="character" w:customStyle="1" w:styleId="berschrift6Zeichen">
+    <w:name w:val="Überschrift 6 Zeichen"/>
+    <w:basedOn w:val="Absatzstandardschriftart"/>
     <w:link w:val="berschrift6"/>
     <w:rsid w:val="00C048A1"/>
     <w:rPr>
@@ -12347,9 +12276,9 @@
       <w:lang w:val="en-GB"/>
     </w:rPr>
   </w:style>
-  <w:style w:type="character" w:customStyle="1" w:styleId="berschrift7Zchn">
-    <w:name w:val="Überschrift 7 Zchn"/>
-    <w:basedOn w:val="Absatz-Standardschriftart"/>
+  <w:style w:type="character" w:customStyle="1" w:styleId="berschrift7Zeichen">
+    <w:name w:val="Überschrift 7 Zeichen"/>
+    <w:basedOn w:val="Absatzstandardschriftart"/>
     <w:link w:val="berschrift7"/>
     <w:rsid w:val="00C048A1"/>
     <w:rPr>
@@ -12361,9 +12290,9 @@
       <w:lang w:val="en-GB"/>
     </w:rPr>
   </w:style>
-  <w:style w:type="character" w:customStyle="1" w:styleId="berschrift8Zchn">
-    <w:name w:val="Überschrift 8 Zchn"/>
-    <w:basedOn w:val="Absatz-Standardschriftart"/>
+  <w:style w:type="character" w:customStyle="1" w:styleId="berschrift8Zeichen">
+    <w:name w:val="Überschrift 8 Zeichen"/>
+    <w:basedOn w:val="Absatzstandardschriftart"/>
     <w:link w:val="berschrift8"/>
     <w:rsid w:val="00C048A1"/>
     <w:rPr>
@@ -12374,9 +12303,9 @@
       <w:lang w:val="en-GB"/>
     </w:rPr>
   </w:style>
-  <w:style w:type="character" w:customStyle="1" w:styleId="berschrift9Zchn">
-    <w:name w:val="Überschrift 9 Zchn"/>
-    <w:basedOn w:val="Absatz-Standardschriftart"/>
+  <w:style w:type="character" w:customStyle="1" w:styleId="berschrift9Zeichen">
+    <w:name w:val="Überschrift 9 Zeichen"/>
+    <w:basedOn w:val="Absatzstandardschriftart"/>
     <w:link w:val="berschrift9"/>
     <w:semiHidden/>
     <w:rsid w:val="00C048A1"/>
@@ -12392,7 +12321,7 @@
   </w:style>
   <w:style w:type="character" w:customStyle="1" w:styleId="apple-converted-space">
     <w:name w:val="apple-converted-space"/>
-    <w:basedOn w:val="Absatz-Standardschriftart"/>
+    <w:basedOn w:val="Absatzstandardschriftart"/>
     <w:rsid w:val="00AC5BA1"/>
   </w:style>
   <w:style w:type="paragraph" w:customStyle="1" w:styleId="Koptekst2">
@@ -12432,9 +12361,9 @@
       <w:lang w:val="nl-NL" w:eastAsia="en-US"/>
     </w:rPr>
   </w:style>
-  <w:style w:type="character" w:customStyle="1" w:styleId="KommentartextZchn">
-    <w:name w:val="Kommentartext Zchn"/>
-    <w:basedOn w:val="Absatz-Standardschriftart"/>
+  <w:style w:type="character" w:customStyle="1" w:styleId="KommentartextZeichen">
+    <w:name w:val="Kommentartext Zeichen"/>
+    <w:basedOn w:val="Absatzstandardschriftart"/>
     <w:link w:val="Kommentartext"/>
     <w:uiPriority w:val="99"/>
     <w:semiHidden/>
@@ -12492,7 +12421,7 @@
   </w:style>
   <w:style w:type="character" w:customStyle="1" w:styleId="bulletChar">
     <w:name w:val="bullet Char"/>
-    <w:basedOn w:val="Absatz-Standardschriftart"/>
+    <w:basedOn w:val="Absatzstandardschriftart"/>
     <w:link w:val="bullet"/>
     <w:rsid w:val="005B1FE0"/>
     <w:rPr>
@@ -12501,9 +12430,9 @@
       <w:lang w:val="fi-FI" w:eastAsia="en-GB"/>
     </w:rPr>
   </w:style>
-  <w:style w:type="character" w:styleId="Fett">
+  <w:style w:type="character" w:styleId="Betont">
     <w:name w:val="Strong"/>
-    <w:basedOn w:val="Absatz-Standardschriftart"/>
+    <w:basedOn w:val="Absatzstandardschriftart"/>
     <w:uiPriority w:val="22"/>
     <w:qFormat/>
     <w:rsid w:val="0081190F"/>
@@ -12560,9 +12489,9 @@
       </w:tcPr>
     </w:tblStylePr>
   </w:style>
-  <w:style w:type="character" w:customStyle="1" w:styleId="FunotentextZchn">
-    <w:name w:val="Fußnotentext Zchn"/>
-    <w:basedOn w:val="Absatz-Standardschriftart"/>
+  <w:style w:type="character" w:customStyle="1" w:styleId="FunotentextZeichen">
+    <w:name w:val="Fußnotentext Zeichen"/>
+    <w:basedOn w:val="Absatzstandardschriftart"/>
     <w:link w:val="Funotentext"/>
     <w:semiHidden/>
     <w:rsid w:val="00CE1C5A"/>
@@ -12573,9 +12502,9 @@
       <w:lang w:val="en-GB" w:eastAsia="he-IL" w:bidi="he-IL"/>
     </w:rPr>
   </w:style>
-  <w:style w:type="character" w:styleId="Hervorhebung">
+  <w:style w:type="character" w:styleId="Herausstellen">
     <w:name w:val="Emphasis"/>
-    <w:basedOn w:val="Absatz-Standardschriftart"/>
+    <w:basedOn w:val="Absatzstandardschriftart"/>
     <w:uiPriority w:val="20"/>
     <w:qFormat/>
     <w:rsid w:val="005B6E8A"/>
@@ -12587,7 +12516,7 @@
   <w:style w:type="paragraph" w:styleId="Dokumentstruktur">
     <w:name w:val="Document Map"/>
     <w:basedOn w:val="Standard"/>
-    <w:link w:val="DokumentstrukturZchn"/>
+    <w:link w:val="DokumentstrukturZeichen"/>
     <w:semiHidden/>
     <w:unhideWhenUsed/>
     <w:rsid w:val="005C68B9"/>
@@ -12599,9 +12528,9 @@
       <w:szCs w:val="24"/>
     </w:rPr>
   </w:style>
-  <w:style w:type="character" w:customStyle="1" w:styleId="DokumentstrukturZchn">
-    <w:name w:val="Dokumentstruktur Zchn"/>
-    <w:basedOn w:val="Absatz-Standardschriftart"/>
+  <w:style w:type="character" w:customStyle="1" w:styleId="DokumentstrukturZeichen">
+    <w:name w:val="Dokumentstruktur Zeichen"/>
+    <w:basedOn w:val="Absatzstandardschriftart"/>
     <w:link w:val="Dokumentstruktur"/>
     <w:semiHidden/>
     <w:rsid w:val="005C68B9"/>
@@ -12612,7 +12541,7 @@
   </w:style>
   <w:style w:type="character" w:styleId="Platzhaltertext">
     <w:name w:val="Placeholder Text"/>
-    <w:basedOn w:val="Absatz-Standardschriftart"/>
+    <w:basedOn w:val="Absatzstandardschriftart"/>
     <w:uiPriority w:val="99"/>
     <w:semiHidden/>
     <w:rsid w:val="00B544D4"/>
@@ -12636,7 +12565,7 @@
   </w:style>
   <w:style w:type="character" w:customStyle="1" w:styleId="RowHeading">
     <w:name w:val="Row Heading"/>
-    <w:basedOn w:val="Absatz-Standardschriftart"/>
+    <w:basedOn w:val="Absatzstandardschriftart"/>
     <w:rsid w:val="00B544D4"/>
     <w:rPr>
       <w:rFonts w:ascii="Verdana" w:hAnsi="Verdana"/>
@@ -12647,7 +12576,7 @@
   </w:style>
   <w:style w:type="character" w:styleId="SchwacheHervorhebung">
     <w:name w:val="Subtle Emphasis"/>
-    <w:basedOn w:val="Absatz-Standardschriftart"/>
+    <w:basedOn w:val="Absatzstandardschriftart"/>
     <w:uiPriority w:val="19"/>
     <w:qFormat/>
     <w:rsid w:val="00B544D4"/>
@@ -12659,12 +12588,12 @@
   </w:style>
   <w:style w:type="character" w:customStyle="1" w:styleId="property">
     <w:name w:val="property"/>
-    <w:basedOn w:val="Absatz-Standardschriftart"/>
+    <w:basedOn w:val="Absatzstandardschriftart"/>
     <w:rsid w:val="00B544D4"/>
   </w:style>
   <w:style w:type="character" w:customStyle="1" w:styleId="type-string">
     <w:name w:val="type-string"/>
-    <w:basedOn w:val="Absatz-Standardschriftart"/>
+    <w:basedOn w:val="Absatzstandardschriftart"/>
     <w:rsid w:val="00B544D4"/>
   </w:style>
   <w:style w:type="paragraph" w:customStyle="1" w:styleId="Normal2">
@@ -12680,9 +12609,9 @@
       <w:lang w:val="en-US" w:eastAsia="ja-JP"/>
     </w:rPr>
   </w:style>
-  <w:style w:type="character" w:customStyle="1" w:styleId="berschrift1Zchn">
-    <w:name w:val="Überschrift 1 Zchn"/>
-    <w:basedOn w:val="Absatz-Standardschriftart"/>
+  <w:style w:type="character" w:customStyle="1" w:styleId="berschrift1Zeichen">
+    <w:name w:val="Überschrift 1 Zeichen"/>
+    <w:basedOn w:val="Absatzstandardschriftart"/>
     <w:link w:val="berschrift1"/>
     <w:uiPriority w:val="9"/>
     <w:rsid w:val="006C4D10"/>
@@ -12742,7 +12671,7 @@
 </file>
 
 <file path=word/stylesWithEffects.xml><?xml version="1.0" encoding="utf-8"?>
-<w:styles xmlns:wpc="http://schemas.microsoft.com/office/word/2010/wordprocessingCanvas" xmlns:mc="http://schemas.openxmlformats.org/markup-compatibility/2006" xmlns:o="urn:schemas-microsoft-com:office:office" xmlns:r="http://schemas.openxmlformats.org/officeDocument/2006/relationships" xmlns:m="http://schemas.openxmlformats.org/officeDocument/2006/math" xmlns:v="urn:schemas-microsoft-com:vml" xmlns:wp14="http://schemas.microsoft.com/office/word/2010/wordprocessingDrawing" xmlns:wp="http://schemas.openxmlformats.org/drawingml/2006/wordprocessingDrawing" xmlns:w10="urn:schemas-microsoft-com:office:word" xmlns:w="http://schemas.openxmlformats.org/wordprocessingml/2006/main" xmlns:w14="http://schemas.microsoft.com/office/word/2010/wordml" xmlns:wpg="http://schemas.microsoft.com/office/word/2010/wordprocessingGroup" xmlns:wpi="http://schemas.microsoft.com/office/word/2010/wordprocessingInk" xmlns:wne="http://schemas.microsoft.com/office/word/2006/wordml" xmlns:wps="http://schemas.microsoft.com/office/word/2010/wordprocessingShape" mc:Ignorable="w14 wp14">
+<w:styles xmlns:wpc="http://schemas.microsoft.com/office/word/2010/wordprocessingCanvas" xmlns:mo="http://schemas.microsoft.com/office/mac/office/2008/main" xmlns:mc="http://schemas.openxmlformats.org/markup-compatibility/2006" xmlns:mv="urn:schemas-microsoft-com:mac:vml" xmlns:o="urn:schemas-microsoft-com:office:office" xmlns:r="http://schemas.openxmlformats.org/officeDocument/2006/relationships" xmlns:m="http://schemas.openxmlformats.org/officeDocument/2006/math" xmlns:v="urn:schemas-microsoft-com:vml" xmlns:wp14="http://schemas.microsoft.com/office/word/2010/wordprocessingDrawing" xmlns:wp="http://schemas.openxmlformats.org/drawingml/2006/wordprocessingDrawing" xmlns:w10="urn:schemas-microsoft-com:office:word" xmlns:w="http://schemas.openxmlformats.org/wordprocessingml/2006/main" xmlns:w14="http://schemas.microsoft.com/office/word/2010/wordml" xmlns:wpg="http://schemas.microsoft.com/office/word/2010/wordprocessingGroup" xmlns:wpi="http://schemas.microsoft.com/office/word/2010/wordprocessingInk" xmlns:wne="http://schemas.microsoft.com/office/word/2006/wordml" xmlns:wps="http://schemas.microsoft.com/office/word/2010/wordprocessingShape" mc:Ignorable="w14 wp14">
   <w:docDefaults>
     <w:rPrDefault>
       <w:rPr>
@@ -12754,7 +12683,7 @@
     </w:rPrDefault>
     <w:pPrDefault/>
   </w:docDefaults>
-  <w:latentStyles w:defLockedState="0" w:defUIPriority="0" w:defSemiHidden="1" w:defUnhideWhenUsed="1" w:defQFormat="0" w:count="267">
+  <w:latentStyles w:defLockedState="0" w:defUIPriority="0" w:defSemiHidden="1" w:defUnhideWhenUsed="1" w:defQFormat="0" w:count="276">
     <w:lsdException w:name="Normal" w:semiHidden="0" w:unhideWhenUsed="0" w:qFormat="1"/>
     <w:lsdException w:name="heading 1" w:semiHidden="0" w:uiPriority="9" w:unhideWhenUsed="0" w:qFormat="1"/>
     <w:lsdException w:name="heading 2" w:semiHidden="0" w:uiPriority="9" w:unhideWhenUsed="0" w:qFormat="1"/>
@@ -12919,7 +12848,7 @@
     <w:name w:val="heading 1"/>
     <w:basedOn w:val="Standard"/>
     <w:next w:val="Standard"/>
-    <w:link w:val="berschrift1Zchn"/>
+    <w:link w:val="berschrift1Zeichen"/>
     <w:autoRedefine/>
     <w:uiPriority w:val="9"/>
     <w:qFormat/>
@@ -12949,7 +12878,7 @@
     <w:name w:val="heading 2"/>
     <w:basedOn w:val="Standard"/>
     <w:next w:val="Standard"/>
-    <w:link w:val="berschrift2Zchn"/>
+    <w:link w:val="berschrift2Zeichen"/>
     <w:autoRedefine/>
     <w:uiPriority w:val="9"/>
     <w:qFormat/>
@@ -13047,7 +12976,7 @@
     <w:name w:val="heading 6"/>
     <w:basedOn w:val="Standard"/>
     <w:next w:val="Standard"/>
-    <w:link w:val="berschrift6Zchn"/>
+    <w:link w:val="berschrift6Zeichen"/>
     <w:unhideWhenUsed/>
     <w:qFormat/>
     <w:rsid w:val="00C048A1"/>
@@ -13072,7 +13001,7 @@
     <w:name w:val="heading 7"/>
     <w:basedOn w:val="Standard"/>
     <w:next w:val="Standard"/>
-    <w:link w:val="berschrift7Zchn"/>
+    <w:link w:val="berschrift7Zeichen"/>
     <w:unhideWhenUsed/>
     <w:qFormat/>
     <w:rsid w:val="00C048A1"/>
@@ -13097,7 +13026,7 @@
     <w:name w:val="heading 8"/>
     <w:basedOn w:val="Standard"/>
     <w:next w:val="Standard"/>
-    <w:link w:val="berschrift8Zchn"/>
+    <w:link w:val="berschrift8Zeichen"/>
     <w:unhideWhenUsed/>
     <w:qFormat/>
     <w:rsid w:val="00C048A1"/>
@@ -13122,7 +13051,7 @@
     <w:name w:val="heading 9"/>
     <w:basedOn w:val="Standard"/>
     <w:next w:val="Standard"/>
-    <w:link w:val="berschrift9Zchn"/>
+    <w:link w:val="berschrift9Zeichen"/>
     <w:semiHidden/>
     <w:unhideWhenUsed/>
     <w:qFormat/>
@@ -13146,7 +13075,7 @@
       <w:szCs w:val="20"/>
     </w:rPr>
   </w:style>
-  <w:style w:type="character" w:default="1" w:styleId="Absatz-Standardschriftart">
+  <w:style w:type="character" w:default="1" w:styleId="Absatzstandardschriftart">
     <w:name w:val="Default Paragraph Font"/>
     <w:uiPriority w:val="1"/>
     <w:semiHidden/>
@@ -13298,7 +13227,7 @@
   </w:style>
   <w:style w:type="character" w:styleId="Funotenzeichen">
     <w:name w:val="footnote reference"/>
-    <w:basedOn w:val="Absatz-Standardschriftart"/>
+    <w:basedOn w:val="Absatzstandardschriftart"/>
     <w:semiHidden/>
     <w:rsid w:val="00F712D0"/>
     <w:rPr>
@@ -13333,7 +13262,7 @@
   <w:style w:type="paragraph" w:styleId="Funotentext">
     <w:name w:val="footnote text"/>
     <w:basedOn w:val="Standard"/>
-    <w:link w:val="FunotentextZchn"/>
+    <w:link w:val="FunotentextZeichen"/>
     <w:semiHidden/>
     <w:rsid w:val="00F712D0"/>
     <w:pPr>
@@ -13381,9 +13310,9 @@
       </w:numPr>
     </w:pPr>
   </w:style>
-  <w:style w:type="character" w:styleId="Hyperlink">
+  <w:style w:type="character" w:styleId="Link">
     <w:name w:val="Hyperlink"/>
-    <w:basedOn w:val="Absatz-Standardschriftart"/>
+    <w:basedOn w:val="Absatzstandardschriftart"/>
     <w:uiPriority w:val="99"/>
     <w:rsid w:val="00A11108"/>
     <w:rPr>
@@ -13408,7 +13337,7 @@
   </w:style>
   <w:style w:type="character" w:styleId="Kommentarzeichen">
     <w:name w:val="annotation reference"/>
-    <w:basedOn w:val="Absatz-Standardschriftart"/>
+    <w:basedOn w:val="Absatzstandardschriftart"/>
     <w:uiPriority w:val="99"/>
     <w:semiHidden/>
     <w:rsid w:val="00C2294F"/>
@@ -13420,7 +13349,7 @@
   <w:style w:type="paragraph" w:styleId="Kommentartext">
     <w:name w:val="annotation text"/>
     <w:basedOn w:val="Standard"/>
-    <w:link w:val="KommentartextZchn"/>
+    <w:link w:val="KommentartextZeichen"/>
     <w:semiHidden/>
     <w:rsid w:val="00C2294F"/>
     <w:rPr>
@@ -13463,7 +13392,7 @@
   </w:style>
   <w:style w:type="character" w:customStyle="1" w:styleId="CodeComment">
     <w:name w:val="CodeComment"/>
-    <w:basedOn w:val="Absatz-Standardschriftart"/>
+    <w:basedOn w:val="Absatzstandardschriftart"/>
     <w:rsid w:val="00EA3E12"/>
     <w:rPr>
       <w:b/>
@@ -13485,9 +13414,9 @@
       <w:lang w:val="en-US" w:eastAsia="en-US"/>
     </w:rPr>
   </w:style>
-  <w:style w:type="character" w:customStyle="1" w:styleId="berschrift2Zchn">
-    <w:name w:val="Überschrift 2 Zchn"/>
-    <w:basedOn w:val="Absatz-Standardschriftart"/>
+  <w:style w:type="character" w:customStyle="1" w:styleId="berschrift2Zeichen">
+    <w:name w:val="Überschrift 2 Zeichen"/>
+    <w:basedOn w:val="Absatzstandardschriftart"/>
     <w:link w:val="berschrift2"/>
     <w:uiPriority w:val="9"/>
     <w:rsid w:val="006C4D10"/>
@@ -13560,9 +13489,9 @@
       <w:szCs w:val="20"/>
     </w:rPr>
   </w:style>
-  <w:style w:type="character" w:styleId="BesuchterHyperlink">
+  <w:style w:type="character" w:styleId="GesichteterLink">
     <w:name w:val="FollowedHyperlink"/>
-    <w:basedOn w:val="Absatz-Standardschriftart"/>
+    <w:basedOn w:val="Absatzstandardschriftart"/>
     <w:rsid w:val="00C67B0B"/>
     <w:rPr>
       <w:color w:val="800080"/>
@@ -13571,7 +13500,7 @@
   </w:style>
   <w:style w:type="character" w:styleId="Seitenzahl">
     <w:name w:val="page number"/>
-    <w:basedOn w:val="Absatz-Standardschriftart"/>
+    <w:basedOn w:val="Absatzstandardschriftart"/>
     <w:rsid w:val="00715CBF"/>
   </w:style>
   <w:style w:type="paragraph" w:customStyle="1" w:styleId="CellHeader">
@@ -13589,7 +13518,7 @@
   </w:style>
   <w:style w:type="character" w:customStyle="1" w:styleId="cellCar">
     <w:name w:val="cell Car"/>
-    <w:basedOn w:val="Absatz-Standardschriftart"/>
+    <w:basedOn w:val="Absatzstandardschriftart"/>
     <w:link w:val="cell"/>
     <w:rsid w:val="00A11108"/>
     <w:rPr>
@@ -13673,7 +13602,7 @@
   </w:style>
   <w:style w:type="character" w:customStyle="1" w:styleId="Code">
     <w:name w:val="Code"/>
-    <w:basedOn w:val="Absatz-Standardschriftart"/>
+    <w:basedOn w:val="Absatzstandardschriftart"/>
     <w:rsid w:val="00124D52"/>
     <w:rPr>
       <w:rFonts w:ascii="Courier New" w:hAnsi="Courier New"/>
@@ -13686,7 +13615,7 @@
   </w:style>
   <w:style w:type="character" w:customStyle="1" w:styleId="deck">
     <w:name w:val="deck"/>
-    <w:basedOn w:val="Absatz-Standardschriftart"/>
+    <w:basedOn w:val="Absatzstandardschriftart"/>
     <w:rsid w:val="00B339BB"/>
   </w:style>
   <w:style w:type="paragraph" w:customStyle="1" w:styleId="Appendix">
@@ -13918,7 +13847,7 @@
   </w:style>
   <w:style w:type="character" w:customStyle="1" w:styleId="StyleLatinArialComplexArialLatin16ptLatinBold0">
     <w:name w:val="Style (Latin) Arial (Complex) Arial (Latin) 16 pt (Latin) Bold"/>
-    <w:basedOn w:val="Absatz-Standardschriftart"/>
+    <w:basedOn w:val="Absatzstandardschriftart"/>
     <w:rsid w:val="00A11108"/>
     <w:rPr>
       <w:rFonts w:ascii="Calibri" w:hAnsi="Calibri" w:cs="Arial"/>
@@ -14043,9 +13972,9 @@
       </w:tcPr>
     </w:tblStylePr>
   </w:style>
-  <w:style w:type="character" w:customStyle="1" w:styleId="berschrift6Zchn">
-    <w:name w:val="Überschrift 6 Zchn"/>
-    <w:basedOn w:val="Absatz-Standardschriftart"/>
+  <w:style w:type="character" w:customStyle="1" w:styleId="berschrift6Zeichen">
+    <w:name w:val="Überschrift 6 Zeichen"/>
+    <w:basedOn w:val="Absatzstandardschriftart"/>
     <w:link w:val="berschrift6"/>
     <w:rsid w:val="00C048A1"/>
     <w:rPr>
@@ -14057,9 +13986,9 @@
       <w:lang w:val="en-GB"/>
     </w:rPr>
   </w:style>
-  <w:style w:type="character" w:customStyle="1" w:styleId="berschrift7Zchn">
-    <w:name w:val="Überschrift 7 Zchn"/>
-    <w:basedOn w:val="Absatz-Standardschriftart"/>
+  <w:style w:type="character" w:customStyle="1" w:styleId="berschrift7Zeichen">
+    <w:name w:val="Überschrift 7 Zeichen"/>
+    <w:basedOn w:val="Absatzstandardschriftart"/>
     <w:link w:val="berschrift7"/>
     <w:rsid w:val="00C048A1"/>
     <w:rPr>
@@ -14071,9 +14000,9 @@
       <w:lang w:val="en-GB"/>
     </w:rPr>
   </w:style>
-  <w:style w:type="character" w:customStyle="1" w:styleId="berschrift8Zchn">
-    <w:name w:val="Überschrift 8 Zchn"/>
-    <w:basedOn w:val="Absatz-Standardschriftart"/>
+  <w:style w:type="character" w:customStyle="1" w:styleId="berschrift8Zeichen">
+    <w:name w:val="Überschrift 8 Zeichen"/>
+    <w:basedOn w:val="Absatzstandardschriftart"/>
     <w:link w:val="berschrift8"/>
     <w:rsid w:val="00C048A1"/>
     <w:rPr>
@@ -14084,9 +14013,9 @@
       <w:lang w:val="en-GB"/>
     </w:rPr>
   </w:style>
-  <w:style w:type="character" w:customStyle="1" w:styleId="berschrift9Zchn">
-    <w:name w:val="Überschrift 9 Zchn"/>
-    <w:basedOn w:val="Absatz-Standardschriftart"/>
+  <w:style w:type="character" w:customStyle="1" w:styleId="berschrift9Zeichen">
+    <w:name w:val="Überschrift 9 Zeichen"/>
+    <w:basedOn w:val="Absatzstandardschriftart"/>
     <w:link w:val="berschrift9"/>
     <w:semiHidden/>
     <w:rsid w:val="00C048A1"/>
@@ -14102,7 +14031,7 @@
   </w:style>
   <w:style w:type="character" w:customStyle="1" w:styleId="apple-converted-space">
     <w:name w:val="apple-converted-space"/>
-    <w:basedOn w:val="Absatz-Standardschriftart"/>
+    <w:basedOn w:val="Absatzstandardschriftart"/>
     <w:rsid w:val="00AC5BA1"/>
   </w:style>
   <w:style w:type="paragraph" w:customStyle="1" w:styleId="Koptekst2">
@@ -14142,9 +14071,9 @@
       <w:lang w:val="nl-NL" w:eastAsia="en-US"/>
     </w:rPr>
   </w:style>
-  <w:style w:type="character" w:customStyle="1" w:styleId="KommentartextZchn">
-    <w:name w:val="Kommentartext Zchn"/>
-    <w:basedOn w:val="Absatz-Standardschriftart"/>
+  <w:style w:type="character" w:customStyle="1" w:styleId="KommentartextZeichen">
+    <w:name w:val="Kommentartext Zeichen"/>
+    <w:basedOn w:val="Absatzstandardschriftart"/>
     <w:link w:val="Kommentartext"/>
     <w:uiPriority w:val="99"/>
     <w:semiHidden/>
@@ -14202,7 +14131,7 @@
   </w:style>
   <w:style w:type="character" w:customStyle="1" w:styleId="bulletChar">
     <w:name w:val="bullet Char"/>
-    <w:basedOn w:val="Absatz-Standardschriftart"/>
+    <w:basedOn w:val="Absatzstandardschriftart"/>
     <w:link w:val="bullet"/>
     <w:rsid w:val="005B1FE0"/>
     <w:rPr>
@@ -14211,9 +14140,9 @@
       <w:lang w:val="fi-FI" w:eastAsia="en-GB"/>
     </w:rPr>
   </w:style>
-  <w:style w:type="character" w:styleId="Fett">
+  <w:style w:type="character" w:styleId="Betont">
     <w:name w:val="Strong"/>
-    <w:basedOn w:val="Absatz-Standardschriftart"/>
+    <w:basedOn w:val="Absatzstandardschriftart"/>
     <w:uiPriority w:val="22"/>
     <w:qFormat/>
     <w:rsid w:val="0081190F"/>
@@ -14270,9 +14199,9 @@
       </w:tcPr>
     </w:tblStylePr>
   </w:style>
-  <w:style w:type="character" w:customStyle="1" w:styleId="FunotentextZchn">
-    <w:name w:val="Fußnotentext Zchn"/>
-    <w:basedOn w:val="Absatz-Standardschriftart"/>
+  <w:style w:type="character" w:customStyle="1" w:styleId="FunotentextZeichen">
+    <w:name w:val="Fußnotentext Zeichen"/>
+    <w:basedOn w:val="Absatzstandardschriftart"/>
     <w:link w:val="Funotentext"/>
     <w:semiHidden/>
     <w:rsid w:val="00CE1C5A"/>
@@ -14283,9 +14212,9 @@
       <w:lang w:val="en-GB" w:eastAsia="he-IL" w:bidi="he-IL"/>
     </w:rPr>
   </w:style>
-  <w:style w:type="character" w:styleId="Hervorhebung">
+  <w:style w:type="character" w:styleId="Herausstellen">
     <w:name w:val="Emphasis"/>
-    <w:basedOn w:val="Absatz-Standardschriftart"/>
+    <w:basedOn w:val="Absatzstandardschriftart"/>
     <w:uiPriority w:val="20"/>
     <w:qFormat/>
     <w:rsid w:val="005B6E8A"/>
@@ -14297,7 +14226,7 @@
   <w:style w:type="paragraph" w:styleId="Dokumentstruktur">
     <w:name w:val="Document Map"/>
     <w:basedOn w:val="Standard"/>
-    <w:link w:val="DokumentstrukturZchn"/>
+    <w:link w:val="DokumentstrukturZeichen"/>
     <w:semiHidden/>
     <w:unhideWhenUsed/>
     <w:rsid w:val="005C68B9"/>
@@ -14309,9 +14238,9 @@
       <w:szCs w:val="24"/>
     </w:rPr>
   </w:style>
-  <w:style w:type="character" w:customStyle="1" w:styleId="DokumentstrukturZchn">
-    <w:name w:val="Dokumentstruktur Zchn"/>
-    <w:basedOn w:val="Absatz-Standardschriftart"/>
+  <w:style w:type="character" w:customStyle="1" w:styleId="DokumentstrukturZeichen">
+    <w:name w:val="Dokumentstruktur Zeichen"/>
+    <w:basedOn w:val="Absatzstandardschriftart"/>
     <w:link w:val="Dokumentstruktur"/>
     <w:semiHidden/>
     <w:rsid w:val="005C68B9"/>
@@ -14322,7 +14251,7 @@
   </w:style>
   <w:style w:type="character" w:styleId="Platzhaltertext">
     <w:name w:val="Placeholder Text"/>
-    <w:basedOn w:val="Absatz-Standardschriftart"/>
+    <w:basedOn w:val="Absatzstandardschriftart"/>
     <w:uiPriority w:val="99"/>
     <w:semiHidden/>
     <w:rsid w:val="00B544D4"/>
@@ -14346,7 +14275,7 @@
   </w:style>
   <w:style w:type="character" w:customStyle="1" w:styleId="RowHeading">
     <w:name w:val="Row Heading"/>
-    <w:basedOn w:val="Absatz-Standardschriftart"/>
+    <w:basedOn w:val="Absatzstandardschriftart"/>
     <w:rsid w:val="00B544D4"/>
     <w:rPr>
       <w:rFonts w:ascii="Verdana" w:hAnsi="Verdana"/>
@@ -14357,7 +14286,7 @@
   </w:style>
   <w:style w:type="character" w:styleId="SchwacheHervorhebung">
     <w:name w:val="Subtle Emphasis"/>
-    <w:basedOn w:val="Absatz-Standardschriftart"/>
+    <w:basedOn w:val="Absatzstandardschriftart"/>
     <w:uiPriority w:val="19"/>
     <w:qFormat/>
     <w:rsid w:val="00B544D4"/>
@@ -14369,12 +14298,12 @@
   </w:style>
   <w:style w:type="character" w:customStyle="1" w:styleId="property">
     <w:name w:val="property"/>
-    <w:basedOn w:val="Absatz-Standardschriftart"/>
+    <w:basedOn w:val="Absatzstandardschriftart"/>
     <w:rsid w:val="00B544D4"/>
   </w:style>
   <w:style w:type="character" w:customStyle="1" w:styleId="type-string">
     <w:name w:val="type-string"/>
-    <w:basedOn w:val="Absatz-Standardschriftart"/>
+    <w:basedOn w:val="Absatzstandardschriftart"/>
     <w:rsid w:val="00B544D4"/>
   </w:style>
   <w:style w:type="paragraph" w:customStyle="1" w:styleId="Normal2">
@@ -14390,9 +14319,9 @@
       <w:lang w:val="en-US" w:eastAsia="ja-JP"/>
     </w:rPr>
   </w:style>
-  <w:style w:type="character" w:customStyle="1" w:styleId="berschrift1Zchn">
-    <w:name w:val="Überschrift 1 Zchn"/>
-    <w:basedOn w:val="Absatz-Standardschriftart"/>
+  <w:style w:type="character" w:customStyle="1" w:styleId="berschrift1Zeichen">
+    <w:name w:val="Überschrift 1 Zeichen"/>
+    <w:basedOn w:val="Absatzstandardschriftart"/>
     <w:link w:val="berschrift1"/>
     <w:uiPriority w:val="9"/>
     <w:rsid w:val="006C4D10"/>
@@ -14452,7 +14381,7 @@
 </file>
 
 <file path=word/glossary/document.xml><?xml version="1.0" encoding="utf-8"?>
-<w:glossaryDocument xmlns:wpc="http://schemas.microsoft.com/office/word/2010/wordprocessingCanvas" xmlns:mc="http://schemas.openxmlformats.org/markup-compatibility/2006" xmlns:o="urn:schemas-microsoft-com:office:office" xmlns:r="http://schemas.openxmlformats.org/officeDocument/2006/relationships" xmlns:m="http://schemas.openxmlformats.org/officeDocument/2006/math" xmlns:v="urn:schemas-microsoft-com:vml" xmlns:wp14="http://schemas.microsoft.com/office/word/2010/wordprocessingDrawing" xmlns:wp="http://schemas.openxmlformats.org/drawingml/2006/wordprocessingDrawing" xmlns:w10="urn:schemas-microsoft-com:office:word" xmlns:w="http://schemas.openxmlformats.org/wordprocessingml/2006/main" xmlns:w14="http://schemas.microsoft.com/office/word/2010/wordml" xmlns:wpg="http://schemas.microsoft.com/office/word/2010/wordprocessingGroup" xmlns:wpi="http://schemas.microsoft.com/office/word/2010/wordprocessingInk" xmlns:wne="http://schemas.microsoft.com/office/word/2006/wordml" xmlns:wps="http://schemas.microsoft.com/office/word/2010/wordprocessingShape" mc:Ignorable="w14 wp14">
+<w:glossaryDocument xmlns:wpc="http://schemas.microsoft.com/office/word/2010/wordprocessingCanvas" xmlns:mo="http://schemas.microsoft.com/office/mac/office/2008/main" xmlns:mc="http://schemas.openxmlformats.org/markup-compatibility/2006" xmlns:mv="urn:schemas-microsoft-com:mac:vml" xmlns:o="urn:schemas-microsoft-com:office:office" xmlns:r="http://schemas.openxmlformats.org/officeDocument/2006/relationships" xmlns:m="http://schemas.openxmlformats.org/officeDocument/2006/math" xmlns:v="urn:schemas-microsoft-com:vml" xmlns:wp14="http://schemas.microsoft.com/office/word/2010/wordprocessingDrawing" xmlns:wp="http://schemas.openxmlformats.org/drawingml/2006/wordprocessingDrawing" xmlns:w10="urn:schemas-microsoft-com:office:word" xmlns:w="http://schemas.openxmlformats.org/wordprocessingml/2006/main" xmlns:w14="http://schemas.microsoft.com/office/word/2010/wordml" xmlns:wpg="http://schemas.microsoft.com/office/word/2010/wordprocessingGroup" xmlns:wpi="http://schemas.microsoft.com/office/word/2010/wordprocessingInk" xmlns:wne="http://schemas.microsoft.com/office/word/2006/wordml" xmlns:wps="http://schemas.microsoft.com/office/word/2010/wordprocessingShape" mc:Ignorable="w14 wp14">
   <w:docParts>
     <w:docPart>
       <w:docPartPr>
@@ -14490,16 +14419,16 @@
 <file path=word/glossary/fontTable.xml><?xml version="1.0" encoding="utf-8"?>
 <w:fonts xmlns:mc="http://schemas.openxmlformats.org/markup-compatibility/2006" xmlns:r="http://schemas.openxmlformats.org/officeDocument/2006/relationships" xmlns:w="http://schemas.openxmlformats.org/wordprocessingml/2006/main" xmlns:w14="http://schemas.microsoft.com/office/word/2010/wordml" mc:Ignorable="w14">
   <w:font w:name="Symbol">
-    <w:panose1 w:val="05050102010706020507"/>
+    <w:panose1 w:val="00000000000000000000"/>
     <w:charset w:val="02"/>
-    <w:family w:val="roman"/>
+    <w:family w:val="auto"/>
     <w:pitch w:val="variable"/>
     <w:sig w:usb0="00000000" w:usb1="10000000" w:usb2="00000000" w:usb3="00000000" w:csb0="80000000" w:csb1="00000000"/>
   </w:font>
   <w:font w:name="Times New Roman">
     <w:panose1 w:val="02020603050405020304"/>
     <w:charset w:val="00"/>
-    <w:family w:val="roman"/>
+    <w:family w:val="auto"/>
     <w:pitch w:val="variable"/>
     <w:sig w:usb0="E0002AFF" w:usb1="C0007841" w:usb2="00000009" w:usb3="00000000" w:csb0="000001FF" w:csb1="00000000"/>
   </w:font>
@@ -14513,54 +14442,53 @@
   <w:font w:name="Courier New">
     <w:panose1 w:val="02070309020205020404"/>
     <w:charset w:val="00"/>
-    <w:family w:val="modern"/>
-    <w:pitch w:val="fixed"/>
+    <w:family w:val="auto"/>
+    <w:pitch w:val="variable"/>
     <w:sig w:usb0="E0002AFF" w:usb1="C0007843" w:usb2="00000009" w:usb3="00000000" w:csb0="000001FF" w:csb1="00000000"/>
   </w:font>
   <w:font w:name="Calibri">
     <w:panose1 w:val="020F0502020204030204"/>
     <w:charset w:val="00"/>
-    <w:family w:val="swiss"/>
+    <w:family w:val="auto"/>
     <w:pitch w:val="variable"/>
-    <w:sig w:usb0="E00002FF" w:usb1="4000ACFF" w:usb2="00000001" w:usb3="00000000" w:csb0="0000019F" w:csb1="00000000"/>
+    <w:sig w:usb0="E10002FF" w:usb1="4000ACFF" w:usb2="00000009" w:usb3="00000000" w:csb0="0000019F" w:csb1="00000000"/>
   </w:font>
   <w:font w:name="Arial">
     <w:panose1 w:val="020B0604020202020204"/>
     <w:charset w:val="00"/>
-    <w:family w:val="swiss"/>
+    <w:family w:val="auto"/>
     <w:pitch w:val="variable"/>
     <w:sig w:usb0="E0002AFF" w:usb1="C0007843" w:usb2="00000009" w:usb3="00000000" w:csb0="000001FF" w:csb1="00000000"/>
   </w:font>
-  <w:font w:name="MS Gothic">
-    <w:altName w:val="ＭＳ ゴシック"/>
-    <w:panose1 w:val="020B0609070205080204"/>
-    <w:charset w:val="80"/>
-    <w:family w:val="modern"/>
-    <w:pitch w:val="fixed"/>
-    <w:sig w:usb0="E00002FF" w:usb1="6AC7FDFB" w:usb2="00000012" w:usb3="00000000" w:csb0="0002009F" w:csb1="00000000"/>
+  <w:font w:name="ＭＳ ゴシック">
+    <w:charset w:val="4E"/>
+    <w:family w:val="auto"/>
+    <w:pitch w:val="variable"/>
+    <w:sig w:usb0="00000001" w:usb1="08070000" w:usb2="00000010" w:usb3="00000000" w:csb0="00020000" w:csb1="00000000"/>
   </w:font>
   <w:font w:name="Tahoma">
     <w:panose1 w:val="020B0604030504040204"/>
     <w:charset w:val="00"/>
-    <w:family w:val="swiss"/>
+    <w:family w:val="auto"/>
     <w:pitch w:val="variable"/>
-    <w:sig w:usb0="E1002EFF" w:usb1="C000605B" w:usb2="00000029" w:usb3="00000000" w:csb0="000101FF" w:csb1="00000000"/>
+    <w:sig w:usb0="00000003" w:usb1="00000000" w:usb2="00000000" w:usb3="00000000" w:csb0="00000001" w:csb1="00000000"/>
   </w:font>
   <w:font w:name="Cambria">
     <w:panose1 w:val="02040503050406030204"/>
     <w:charset w:val="00"/>
-    <w:family w:val="roman"/>
+    <w:family w:val="auto"/>
     <w:pitch w:val="variable"/>
     <w:sig w:usb0="E00002FF" w:usb1="400004FF" w:usb2="00000000" w:usb3="00000000" w:csb0="0000019F" w:csb1="00000000"/>
   </w:font>
   <w:font w:name="Microsoft Sans Serif">
     <w:panose1 w:val="020B0604020202020204"/>
     <w:charset w:val="00"/>
-    <w:family w:val="swiss"/>
+    <w:family w:val="auto"/>
     <w:pitch w:val="variable"/>
-    <w:sig w:usb0="E1002AFF" w:usb1="C0000002" w:usb2="00000008" w:usb3="00000000" w:csb0="000101FF" w:csb1="00000000"/>
+    <w:sig w:usb0="00000003" w:usb1="00000000" w:usb2="00000000" w:usb3="00000000" w:csb0="00000001" w:csb1="00000000"/>
   </w:font>
   <w:font w:name="PT Sans Bold">
+    <w:panose1 w:val="020B0703020203020204"/>
     <w:charset w:val="00"/>
     <w:family w:val="auto"/>
     <w:pitch w:val="variable"/>
@@ -14573,33 +14501,31 @@
     <w:sig w:usb0="00000001" w:usb1="08070000" w:usb2="00000010" w:usb3="00000000" w:csb0="00020000" w:csb1="00000000"/>
   </w:font>
   <w:font w:name="Helvetica">
-    <w:panose1 w:val="020B0604020202020204"/>
+    <w:panose1 w:val="00000000000000000000"/>
     <w:charset w:val="00"/>
-    <w:family w:val="swiss"/>
-    <w:notTrueType/>
+    <w:family w:val="auto"/>
     <w:pitch w:val="variable"/>
     <w:sig w:usb0="00000003" w:usb1="00000000" w:usb2="00000000" w:usb3="00000000" w:csb0="00000001" w:csb1="00000000"/>
   </w:font>
   <w:font w:name="Verdana">
     <w:panose1 w:val="020B0604030504040204"/>
     <w:charset w:val="00"/>
-    <w:family w:val="swiss"/>
+    <w:family w:val="auto"/>
     <w:pitch w:val="variable"/>
-    <w:sig w:usb0="A10006FF" w:usb1="4000205B" w:usb2="00000010" w:usb3="00000000" w:csb0="0000019F" w:csb1="00000000"/>
+    <w:sig w:usb0="00000003" w:usb1="00000000" w:usb2="00000000" w:usb3="00000000" w:csb0="00000001" w:csb1="00000000"/>
   </w:font>
   <w:font w:name="Lucida Grande">
+    <w:panose1 w:val="020B0600040502020204"/>
     <w:charset w:val="00"/>
     <w:family w:val="auto"/>
     <w:pitch w:val="variable"/>
     <w:sig w:usb0="E1000AEF" w:usb1="5000A1FF" w:usb2="00000000" w:usb3="00000000" w:csb0="000001BF" w:csb1="00000000"/>
   </w:font>
-  <w:font w:name="MS Mincho">
-    <w:altName w:val="ＭＳ 明朝"/>
-    <w:panose1 w:val="02020609040205080304"/>
-    <w:charset w:val="80"/>
-    <w:family w:val="modern"/>
-    <w:pitch w:val="fixed"/>
-    <w:sig w:usb0="E00002FF" w:usb1="6AC7FDFB" w:usb2="00000012" w:usb3="00000000" w:csb0="0002009F" w:csb1="00000000"/>
+  <w:font w:name="ＭＳ 明朝">
+    <w:charset w:val="4E"/>
+    <w:family w:val="auto"/>
+    <w:pitch w:val="variable"/>
+    <w:sig w:usb0="00000001" w:usb1="08070000" w:usb2="00000010" w:usb3="00000000" w:csb0="00020000" w:csb1="00000000"/>
   </w:font>
 </w:fonts>
 </file>
@@ -14646,8 +14572,9 @@
     <m:intLim m:val="subSup"/>
     <m:naryLim m:val="undOvr"/>
   </m:mathPr>
-  <w:themeFontLang w:val="nl-NL"/>
+  <w:themeFontLang w:val="nl-NL" w:eastAsia="ja-JP"/>
   <w:clrSchemeMapping w:bg1="light1" w:t1="dark1" w:bg2="light2" w:t2="dark2" w:accent1="accent1" w:accent2="accent2" w:accent3="accent3" w:accent4="accent4" w:accent5="accent5" w:accent6="accent6" w:hyperlink="hyperlink" w:followedHyperlink="followedHyperlink"/>
+  <w:doNotAutoCompressPictures/>
   <w:decimalSymbol w:val="."/>
   <w:listSeparator w:val=","/>
 </w:settings>
@@ -14670,7 +14597,7 @@
       </w:pPr>
     </w:pPrDefault>
   </w:docDefaults>
-  <w:latentStyles w:defLockedState="0" w:defUIPriority="99" w:defSemiHidden="1" w:defUnhideWhenUsed="1" w:defQFormat="0" w:count="267">
+  <w:latentStyles w:defLockedState="0" w:defUIPriority="99" w:defSemiHidden="1" w:defUnhideWhenUsed="1" w:defQFormat="0" w:count="276">
     <w:lsdException w:name="Normal" w:semiHidden="0" w:uiPriority="0" w:unhideWhenUsed="0" w:qFormat="1"/>
     <w:lsdException w:name="heading 1" w:semiHidden="0" w:uiPriority="9" w:unhideWhenUsed="0" w:qFormat="1"/>
     <w:lsdException w:name="heading 2" w:uiPriority="9" w:qFormat="1"/>
@@ -14813,7 +14740,7 @@
     <w:name w:val="Normal"/>
     <w:qFormat/>
   </w:style>
-  <w:style w:type="character" w:default="1" w:styleId="Absatz-Standardschriftart">
+  <w:style w:type="character" w:default="1" w:styleId="Absatzstandardschriftart">
     <w:name w:val="Default Paragraph Font"/>
     <w:uiPriority w:val="1"/>
     <w:semiHidden/>
@@ -14842,7 +14769,7 @@
   </w:style>
   <w:style w:type="character" w:styleId="Platzhaltertext">
     <w:name w:val="Placeholder Text"/>
-    <w:basedOn w:val="Absatz-Standardschriftart"/>
+    <w:basedOn w:val="Absatzstandardschriftart"/>
     <w:uiPriority w:val="99"/>
     <w:semiHidden/>
     <w:rsid w:val="00651092"/>
@@ -14874,7 +14801,7 @@
 </file>
 
 <file path=word/glossary/stylesWithEffects.xml><?xml version="1.0" encoding="utf-8"?>
-<w:styles xmlns:wpc="http://schemas.microsoft.com/office/word/2010/wordprocessingCanvas" xmlns:mc="http://schemas.openxmlformats.org/markup-compatibility/2006" xmlns:o="urn:schemas-microsoft-com:office:office" xmlns:r="http://schemas.openxmlformats.org/officeDocument/2006/relationships" xmlns:m="http://schemas.openxmlformats.org/officeDocument/2006/math" xmlns:v="urn:schemas-microsoft-com:vml" xmlns:wp14="http://schemas.microsoft.com/office/word/2010/wordprocessingDrawing" xmlns:wp="http://schemas.openxmlformats.org/drawingml/2006/wordprocessingDrawing" xmlns:w10="urn:schemas-microsoft-com:office:word" xmlns:w="http://schemas.openxmlformats.org/wordprocessingml/2006/main" xmlns:w14="http://schemas.microsoft.com/office/word/2010/wordml" xmlns:wpg="http://schemas.microsoft.com/office/word/2010/wordprocessingGroup" xmlns:wpi="http://schemas.microsoft.com/office/word/2010/wordprocessingInk" xmlns:wne="http://schemas.microsoft.com/office/word/2006/wordml" xmlns:wps="http://schemas.microsoft.com/office/word/2010/wordprocessingShape" mc:Ignorable="w14 wp14">
+<w:styles xmlns:wpc="http://schemas.microsoft.com/office/word/2010/wordprocessingCanvas" xmlns:mo="http://schemas.microsoft.com/office/mac/office/2008/main" xmlns:mc="http://schemas.openxmlformats.org/markup-compatibility/2006" xmlns:mv="urn:schemas-microsoft-com:mac:vml" xmlns:o="urn:schemas-microsoft-com:office:office" xmlns:r="http://schemas.openxmlformats.org/officeDocument/2006/relationships" xmlns:m="http://schemas.openxmlformats.org/officeDocument/2006/math" xmlns:v="urn:schemas-microsoft-com:vml" xmlns:wp14="http://schemas.microsoft.com/office/word/2010/wordprocessingDrawing" xmlns:wp="http://schemas.openxmlformats.org/drawingml/2006/wordprocessingDrawing" xmlns:w10="urn:schemas-microsoft-com:office:word" xmlns:w="http://schemas.openxmlformats.org/wordprocessingml/2006/main" xmlns:w14="http://schemas.microsoft.com/office/word/2010/wordml" xmlns:wpg="http://schemas.microsoft.com/office/word/2010/wordprocessingGroup" xmlns:wpi="http://schemas.microsoft.com/office/word/2010/wordprocessingInk" xmlns:wne="http://schemas.microsoft.com/office/word/2006/wordml" xmlns:wps="http://schemas.microsoft.com/office/word/2010/wordprocessingShape" mc:Ignorable="w14 wp14">
   <w:docDefaults>
     <w:rPrDefault>
       <w:rPr>
@@ -14890,7 +14817,7 @@
       </w:pPr>
     </w:pPrDefault>
   </w:docDefaults>
-  <w:latentStyles w:defLockedState="0" w:defUIPriority="99" w:defSemiHidden="1" w:defUnhideWhenUsed="1" w:defQFormat="0" w:count="267">
+  <w:latentStyles w:defLockedState="0" w:defUIPriority="99" w:defSemiHidden="1" w:defUnhideWhenUsed="1" w:defQFormat="0" w:count="276">
     <w:lsdException w:name="Normal" w:semiHidden="0" w:uiPriority="0" w:unhideWhenUsed="0" w:qFormat="1"/>
     <w:lsdException w:name="heading 1" w:semiHidden="0" w:uiPriority="9" w:unhideWhenUsed="0" w:qFormat="1"/>
     <w:lsdException w:name="heading 2" w:uiPriority="9" w:qFormat="1"/>
@@ -15033,7 +14960,7 @@
     <w:name w:val="Normal"/>
     <w:qFormat/>
   </w:style>
-  <w:style w:type="character" w:default="1" w:styleId="Absatz-Standardschriftart">
+  <w:style w:type="character" w:default="1" w:styleId="Absatzstandardschriftart">
     <w:name w:val="Default Paragraph Font"/>
     <w:uiPriority w:val="1"/>
     <w:semiHidden/>
@@ -15062,7 +14989,7 @@
   </w:style>
   <w:style w:type="character" w:styleId="Platzhaltertext">
     <w:name w:val="Placeholder Text"/>
-    <w:basedOn w:val="Absatz-Standardschriftart"/>
+    <w:basedOn w:val="Absatzstandardschriftart"/>
     <w:uiPriority w:val="99"/>
     <w:semiHidden/>
     <w:rsid w:val="00651092"/>
@@ -15097,6 +15024,7 @@
 <w:webSettings xmlns:mc="http://schemas.openxmlformats.org/markup-compatibility/2006" xmlns:r="http://schemas.openxmlformats.org/officeDocument/2006/relationships" xmlns:w="http://schemas.openxmlformats.org/wordprocessingml/2006/main" xmlns:w14="http://schemas.microsoft.com/office/word/2010/wordml" mc:Ignorable="w14">
   <w:optimizeForBrowser/>
   <w:allowPNG/>
+  <w:doNotSaveAsSingleFile/>
 </w:webSettings>
 </file>
 
@@ -15425,7 +15353,7 @@
 </file>
 
 <file path=customXml/itemProps1.xml><?xml version="1.0" encoding="utf-8"?>
-<ds:datastoreItem xmlns:ds="http://schemas.openxmlformats.org/officeDocument/2006/customXml" ds:itemID="{2C4D0270-6E28-43D7-A4A5-92D387EF7E8B}">
+<ds:datastoreItem xmlns:ds="http://schemas.openxmlformats.org/officeDocument/2006/customXml" ds:itemID="{8C378E29-BBA4-A445-8A88-1528B4D05129}">
   <ds:schemaRefs>
     <ds:schemaRef ds:uri="http://schemas.openxmlformats.org/officeDocument/2006/bibliography"/>
   </ds:schemaRefs>

</xml_diff>